<commit_message>
finalised intro, methods and discussion
</commit_message>
<xml_diff>
--- a/gender and justice in adaptation research.docx
+++ b/gender and justice in adaptation research.docx
@@ -1,30 +1,44 @@
 
 <file path=word/document.xml><?xml version="1.0" encoding="utf-8"?>
-<w:document xmlns:wpc="http://schemas.microsoft.com/office/word/2010/wordprocessingCanvas" xmlns:cx="http://schemas.microsoft.com/office/drawing/2014/chartex" xmlns:cx1="http://schemas.microsoft.com/office/drawing/2015/9/8/chartex" xmlns:mc="http://schemas.openxmlformats.org/markup-compatibility/2006" xmlns:o="urn:schemas-microsoft-com:office:office" xmlns:r="http://schemas.openxmlformats.org/officeDocument/2006/relationships" xmlns:m="http://schemas.openxmlformats.org/officeDocument/2006/math" xmlns:v="urn:schemas-microsoft-com:vml" xmlns:wp14="http://schemas.microsoft.com/office/word/2010/wordprocessingDrawing" xmlns:wp="http://schemas.openxmlformats.org/drawingml/2006/wordprocessingDrawing" xmlns:w10="urn:schemas-microsoft-com:office:word" xmlns:w="http://schemas.openxmlformats.org/wordprocessingml/2006/main" xmlns:w14="http://schemas.microsoft.com/office/word/2010/wordml" xmlns:w15="http://schemas.microsoft.com/office/word/2012/wordml" xmlns:w16se="http://schemas.microsoft.com/office/word/2015/wordml/symex" xmlns:wpg="http://schemas.microsoft.com/office/word/2010/wordprocessingGroup" xmlns:wpi="http://schemas.microsoft.com/office/word/2010/wordprocessingInk" xmlns:wne="http://schemas.microsoft.com/office/word/2006/wordml" xmlns:wps="http://schemas.microsoft.com/office/word/2010/wordprocessingShape" mc:Ignorable="w14 w15 w16se wp14">
+<w:document xmlns:wpc="http://schemas.microsoft.com/office/word/2010/wordprocessingCanvas" xmlns:cx="http://schemas.microsoft.com/office/drawing/2014/chartex" xmlns:cx1="http://schemas.microsoft.com/office/drawing/2015/9/8/chartex" xmlns:cx2="http://schemas.microsoft.com/office/drawing/2015/10/21/chartex" xmlns:cx3="http://schemas.microsoft.com/office/drawing/2016/5/9/chartex" xmlns:cx4="http://schemas.microsoft.com/office/drawing/2016/5/10/chartex" xmlns:cx5="http://schemas.microsoft.com/office/drawing/2016/5/11/chartex" xmlns:cx6="http://schemas.microsoft.com/office/drawing/2016/5/12/chartex" xmlns:cx7="http://schemas.microsoft.com/office/drawing/2016/5/13/chartex" xmlns:cx8="http://schemas.microsoft.com/office/drawing/2016/5/14/chartex" xmlns:mc="http://schemas.openxmlformats.org/markup-compatibility/2006" xmlns:aink="http://schemas.microsoft.com/office/drawing/2016/ink" xmlns:am3d="http://schemas.microsoft.com/office/drawing/2017/model3d" xmlns:o="urn:schemas-microsoft-com:office:office" xmlns:oel="http://schemas.microsoft.com/office/2019/extlst" xmlns:r="http://schemas.openxmlformats.org/officeDocument/2006/relationships" xmlns:m="http://schemas.openxmlformats.org/officeDocument/2006/math" xmlns:v="urn:schemas-microsoft-com:vml" xmlns:wp14="http://schemas.microsoft.com/office/word/2010/wordprocessingDrawing" xmlns:wp="http://schemas.openxmlformats.org/drawingml/2006/wordprocessingDrawing" xmlns:w10="urn:schemas-microsoft-com:office:word" xmlns:w="http://schemas.openxmlformats.org/wordprocessingml/2006/main" xmlns:w14="http://schemas.microsoft.com/office/word/2010/wordml" xmlns:w15="http://schemas.microsoft.com/office/word/2012/wordml" xmlns:w16cex="http://schemas.microsoft.com/office/word/2018/wordml/cex" xmlns:w16cid="http://schemas.microsoft.com/office/word/2016/wordml/cid" xmlns:w16="http://schemas.microsoft.com/office/word/2018/wordml" xmlns:w16sdtdh="http://schemas.microsoft.com/office/word/2020/wordml/sdtdatahash" xmlns:w16se="http://schemas.microsoft.com/office/word/2015/wordml/symex" xmlns:wpg="http://schemas.microsoft.com/office/word/2010/wordprocessingGroup" xmlns:wpi="http://schemas.microsoft.com/office/word/2010/wordprocessingInk" xmlns:wne="http://schemas.microsoft.com/office/word/2006/wordml" xmlns:wps="http://schemas.microsoft.com/office/word/2010/wordprocessingShape" mc:Ignorable="w14 w15 w16se w16cid w16 w16cex w16sdtdh wp14">
   <w:body>
     <w:p>
       <w:pPr>
-        <w:pStyle w:val="berschrift1"/>
+        <w:pStyle w:val="Heading1"/>
         <w:jc w:val="both"/>
-      </w:pPr>
-      <w:r>
         <w:rPr>
           <w:lang w:val="en-US"/>
         </w:rPr>
-        <w:t>An</w:t>
-      </w:r>
-      <w:r>
-        <w:t xml:space="preserve"> evidence map</w:t>
-      </w:r>
-      <w:r>
-        <w:t xml:space="preserve"> </w:t>
-      </w:r>
-      <w:r>
-        <w:t xml:space="preserve">of gendered discourse in climate </w:t>
-      </w:r>
-      <w:r>
-        <w:t>change adaptation policy scholarship</w:t>
-      </w:r>
+      </w:pPr>
+      <w:r>
+        <w:rPr>
+          <w:lang w:val="en-US"/>
+        </w:rPr>
+        <w:t>Gender and climate justice: a</w:t>
+      </w:r>
+      <w:r>
+        <w:rPr>
+          <w:lang w:val="en-US"/>
+        </w:rPr>
+        <w:t xml:space="preserve">n </w:t>
+      </w:r>
+      <w:r>
+        <w:t xml:space="preserve">evidence map </w:t>
+      </w:r>
+      <w:r>
+        <w:t>of</w:t>
+      </w:r>
+      <w:r>
+        <w:t xml:space="preserve"> climate </w:t>
+      </w:r>
+      <w:r>
+        <w:t xml:space="preserve">change adaptation policy </w:t>
+      </w:r>
+      <w:proofErr w:type="gramStart"/>
+      <w:r>
+        <w:t>scholarship</w:t>
+      </w:r>
+      <w:proofErr w:type="gramEnd"/>
     </w:p>
     <w:p>
       <w:pPr>
@@ -47,7 +61,7 @@
     </w:p>
     <w:p>
       <w:pPr>
-        <w:pStyle w:val="berschrift2"/>
+        <w:pStyle w:val="Heading2"/>
       </w:pPr>
       <w:r>
         <w:t>Authors</w:t>
@@ -84,6 +98,12 @@
         </w:rPr>
         <w:t>Anne (Leeds, MCC)</w:t>
       </w:r>
+      <w:r>
+        <w:rPr>
+          <w:lang w:val="en-IE"/>
+        </w:rPr>
+        <w:t xml:space="preserve"> ? </w:t>
+      </w:r>
     </w:p>
     <w:p>
       <w:pPr>
@@ -126,7 +146,7 @@
     </w:p>
     <w:p>
       <w:pPr>
-        <w:pStyle w:val="berschrift2"/>
+        <w:pStyle w:val="Heading2"/>
       </w:pPr>
       <w:r>
         <w:t>Abstract</w:t>
@@ -358,7 +378,13 @@
         <w:t xml:space="preserve"> </w:t>
       </w:r>
       <w:r>
-        <w:t>presented here confirm previously outlined patterns in gender disparities in academia.</w:t>
+        <w:t xml:space="preserve">presented here confirm previously outlined patterns </w:t>
+      </w:r>
+      <w:r>
+        <w:t>of</w:t>
+      </w:r>
+      <w:r>
+        <w:t xml:space="preserve"> gender disparities in academia.</w:t>
       </w:r>
       <w:r>
         <w:t xml:space="preserve"> </w:t>
@@ -372,12 +398,13 @@
     </w:p>
     <w:p>
       <w:pPr>
-        <w:pStyle w:val="berschrift2"/>
+        <w:pStyle w:val="Heading2"/>
         <w:numPr>
           <w:ilvl w:val="0"/>
           <w:numId w:val="1"/>
         </w:numPr>
       </w:pPr>
+      <w:commentRangeStart w:id="0"/>
       <w:r>
         <w:lastRenderedPageBreak/>
         <w:t>Introduction</w:t>
@@ -386,7 +413,22 @@
         <w:t xml:space="preserve"> </w:t>
       </w:r>
       <w:r>
-        <w:t>(1059)</w:t>
+        <w:t>(</w:t>
+      </w:r>
+      <w:r>
+        <w:t>1144</w:t>
+      </w:r>
+      <w:r>
+        <w:t>)</w:t>
+      </w:r>
+      <w:commentRangeEnd w:id="0"/>
+      <w:r>
+        <w:rPr>
+          <w:rStyle w:val="CommentReference"/>
+          <w:rFonts w:eastAsiaTheme="minorHAnsi"/>
+          <w:b w:val="0"/>
+        </w:rPr>
+        <w:commentReference w:id="0"/>
       </w:r>
     </w:p>
     <w:p/>
@@ -410,7 +452,19 @@
         <w:t xml:space="preserve"> [references]</w:t>
       </w:r>
       <w:r>
-        <w:t xml:space="preserve">. Mitigation and adaptation measures also require large investments, which indicates the need for economic support from the industrialised countries to poorer ones. Once implemented, these measures create multiple reinforcing benefits, such as stimulating innovation, raising education levels, improving health and well-being, among countless others. Hence, in moving forward, climate action must assume a more equitable approach. </w:t>
+        <w:t>. Mitigation and adaptation measures also require large investments, which indicates the need for economic support from the industrialised countries to poorer ones. Once implemented, these measures create multiple reinforcing benefits, such as stimulating innovation, raising education levels, improving health and well-being, among countless others. Hence</w:t>
+      </w:r>
+      <w:r>
+        <w:t xml:space="preserve"> the urgency of</w:t>
+      </w:r>
+      <w:r>
+        <w:t xml:space="preserve"> a more equitable approach</w:t>
+      </w:r>
+      <w:r>
+        <w:t xml:space="preserve"> in climate action</w:t>
+      </w:r>
+      <w:r>
+        <w:t xml:space="preserve">. </w:t>
       </w:r>
       <w:r>
         <w:t xml:space="preserve">The </w:t>
@@ -559,144 +613,240 @@
         <w:t xml:space="preserve">. </w:t>
       </w:r>
       <w:r>
-        <w:t xml:space="preserve">And even as we see more inclusive policies and higher women’s participation rates, gender bias and other discriminatory biases persist in both natural and social sciences. Among the IPCC’s contributing authors in the 6th assessment cycle, only 33% were female. Of course, this was a significant improvement from 1990, when the number was as low as 8%, </w:t>
+        <w:t>And even as we see more inclusive policies and higher women’s participation rates, gender bias and other discriminatory biases persist in both natural and social sciences. Among the IPCC’s contributing authors in the 6th assessment cycle, only 33% were female.</w:t>
+      </w:r>
+      <w:r>
+        <w:t xml:space="preserve"> </w:t>
       </w:r>
       <w:r>
         <w:lastRenderedPageBreak/>
-        <w:t xml:space="preserve">or even 2013 with 21% - but is it enough? And why does this matter in the broader context of social justice? </w:t>
+        <w:t>Of course, this was a significant improvement from 1990, when the number was as low as 8%, or even 2013 with 21%</w:t>
+      </w:r>
+      <w:r>
+        <w:t xml:space="preserve"> - but did the dynamic change as much as the numbers?</w:t>
+      </w:r>
+    </w:p>
+    <w:p/>
+    <w:p>
+      <w:r>
+        <w:t xml:space="preserve">Ensuring women's agency has proven essential in both tackling emerging crises at the grassroots level and changing the course of international climate negotiations </w:t>
       </w:r>
       <w:r>
         <w:fldChar w:fldCharType="begin"/>
       </w:r>
       <w:r>
-        <w:instrText xml:space="preserve"> ADDIN ZOTERO_ITEM CSL_CITATION {"citationID":"JQbQGun5","properties":{"formattedCitation":"(Liverman et al., 2022)","plainCitation":"(Liverman et al., 2022)","noteIndex":0},"citationItems":[{"id":139,"uris":["http://zotero.org/users/local/3vEpLU1x/items/WRT8UB9V"],"itemData":{"id":139,"type":"article-journal","container-title":"Nature","DOI":"10.1038/d41586-022-00208-1","ISSN":"0028-0836, 1476-4687","issue":"7895","journalAbbreviation":"Nature","language":"en","page":"30-32","source":"DOI.org (Crossref)","title":"Survey of gender bias in the IPCC","volume":"602","author":[{"family":"Liverman","given":"Diana"},{"family":"vonHedemann","given":"Nicolena"},{"family":"Nying’uro","given":"Patricia"},{"family":"Rummukainen","given":"Markku"},{"family":"Stendahl","given":"Kerstin"},{"family":"Gay-Antaki","given":"Miriam"},{"family":"Craig","given":"Marlies"},{"family":"Aguilar","given":"Lorena"},{"family":"Bynoe","given":"Paulette"},{"family":"Call","given":"Friedemann"},{"family":"Connors","given":"Sarah"},{"family":"David","given":"Laura"},{"family":"Ferrone","given":"Andrew"},{"family":"Hayward","given":"Bronwyn"},{"family":"Jayawardena","given":"Shiromani"},{"family":"Mai Touray","given":"Lamin"},{"family":"Parikh","given":"Jyoti"},{"family":"Pathak","given":"Minal"},{"family":"Perez","given":"Rosa"},{"family":"Pirani","given":"Anna"},{"family":"Prakash","given":"Anjal"},{"family":"Textor","given":"Christiane"},{"family":"Tibig","given":"Lourdes"},{"family":"Tignor","given":"Melinda"},{"family":"Tuğaç","given":"Çiğdem"},{"family":"Vera","given":"Carolina"},{"family":"Wagle","given":"Radha"}],"issued":{"date-parts":[["2022",2,3]]}}}],"schema":"https://github.com/citation-style-language/schema/raw/master/csl-citation.json"} </w:instrText>
+        <w:instrText xml:space="preserve"> ADDIN ZOTERO_ITEM CSL_CITATION {"citationID":"JlsHtGAE","properties":{"formattedCitation":"(Robinson, 2019)","plainCitation":"(Robinson, 2019)","noteIndex":0},"citationItems":[{"id":173,"uris":["http://zotero.org/users/local/3vEpLU1x/items/QCVVLLCL"],"itemData":{"id":173,"type":"book","ISBN":"PB: 978-1-4088-8843-8","language":"English","number-of-pages":"162","publisher":"Bloomsbury Publishing Plc","title":"Climate Justice","author":[{"family":"Robinson","given":"Mary"}],"issued":{"date-parts":[["2019"]]}}}],"schema":"https://github.com/citation-style-language/schema/raw/master/csl-citation.json"} </w:instrText>
       </w:r>
       <w:r>
         <w:fldChar w:fldCharType="separate"/>
       </w:r>
       <w:r>
+        <w:t>(Robinson, 2019)</w:t>
+      </w:r>
+      <w:r>
+        <w:fldChar w:fldCharType="end"/>
+      </w:r>
+      <w:r>
+        <w:t xml:space="preserve">. It has become evident that encouraging women’s participation leads to an overall fairer representation of the needs and interests across minority groups. However, while women are becoming more prominent figures in climate negotiations and activism, there is still much work to be done before gender equity can be fully realised in the climate research community, as a recent report from the IPCC Task Group on Gender highlights </w:t>
+      </w:r>
+      <w:r>
+        <w:fldChar w:fldCharType="begin"/>
+      </w:r>
+      <w:r>
+        <w:instrText xml:space="preserve"> ADDIN ZOTERO_ITEM CSL_CITATION {"citationID":"N24y5NK8","properties":{"formattedCitation":"(Liverman et al., 2022)","plainCitation":"(Liverman et al., 2022)","noteIndex":0},"citationItems":[{"id":139,"uris":["http://zotero.org/users/local/3vEpLU1x/items/WRT8UB9V"],"itemData":{"id":139,"type":"article-journal","container-title":"Nature","DOI":"10.1038/d41586-022-00208-1","ISSN":"0028-0836, 1476-4687","issue":"7895","journalAbbreviation":"Nature","language":"en","page":"30-32","source":"DOI.org (Crossref)","title":"Survey of gender bias in the IPCC","volume":"602","author":[{"family":"Liverman","given":"Diana"},{"family":"vonHedemann","given":"Nicolena"},{"family":"Nying’uro","given":"Patricia"},{"family":"Rummukainen","given":"Markku"},{"family":"Stendahl","given":"Kerstin"},{"family":"Gay-Antaki","given":"Miriam"},{"family":"Craig","given":"Marlies"},{"family":"Aguilar","given":"Lorena"},{"family":"Bynoe","given":"Paulette"},{"family":"Call","given":"Friedemann"},{"family":"Connors","given":"Sarah"},{"family":"David","given":"Laura"},{"family":"Ferrone","given":"Andrew"},{"family":"Hayward","given":"Bronwyn"},{"family":"Jayawardena","given":"Shiromani"},{"family":"Mai Touray","given":"Lamin"},{"family":"Parikh","given":"Jyoti"},{"family":"Pathak","given":"Minal"},{"family":"Perez","given":"Rosa"},{"family":"Pirani","given":"Anna"},{"family":"Prakash","given":"Anjal"},{"family":"Textor","given":"Christiane"},{"family":"Tibig","given":"Lourdes"},{"family":"Tignor","given":"Melinda"},{"family":"Tuğaç","given":"Çiğdem"},{"family":"Vera","given":"Carolina"},{"family":"Wagle","given":"Radha"}],"issued":{"date-parts":[["2022",2,3]]}}}],"schema":"https://github.com/citation-style-language/schema/raw/master/csl-citation.json"} </w:instrText>
+      </w:r>
+      <w:r>
+        <w:fldChar w:fldCharType="separate"/>
+      </w:r>
+      <w:r>
         <w:t>(Liverman et al., 2022)</w:t>
       </w:r>
       <w:r>
         <w:fldChar w:fldCharType="end"/>
       </w:r>
+      <w:r>
+        <w:t xml:space="preserve">. The survey revealed that both discussions and scientific writing are still dominated by men - even with lower disparity than in previous eras, women still feel less confident in speaking up. After the report was presented at the Panel’s 49th Session in May 2019, a second task group, the Task Group on Gender Policy and Implementation Plan, was commissioned to develop a draft for the IPCC Gender Policy and Implementation Plan, that was reviewed and adopted at the Panel’s 52nd Session in February 2020. The policy institutes the goals of enhancing gender equality in the IPCC processes, creating a gender-inclusive environment, and gender-sensitive training, as well as the stepwise procedures towards achieving them, thus allowing for continuous monitoring and better transparency </w:t>
+      </w:r>
+      <w:r>
+        <w:fldChar w:fldCharType="begin"/>
+      </w:r>
+      <w:r>
+        <w:instrText xml:space="preserve"> ADDIN ZOTERO_ITEM CSL_CITATION {"citationID":"yiZR4MRF","properties":{"formattedCitation":"(IPCC Task Group on Gender, 2020)","plainCitation":"(IPCC Task Group on Gender, 2020)","noteIndex":0},"citationItems":[{"id":494,"uris":["http://zotero.org/users/local/3vEpLU1x/items/N29JTMW2"],"itemData":{"id":494,"type":"paper-conference","container-title":"the 52nd Session of the IPCC","page":"1-5","title":"IPCC GENDER POLICY AND IMPLEMENTATION PLAN","URL":"https://www.ipcc.ch/site/assets/uploads/2020/05/IPCC_Gender_Policy_and_Implementation_Plan.pdf","author":[{"family":"IPCC Task Group on Gender","given":""}],"issued":{"date-parts":[["2020",2]]}}}],"schema":"https://github.com/citation-style-language/schema/raw/master/csl-citation.json"} </w:instrText>
+      </w:r>
+      <w:r>
+        <w:fldChar w:fldCharType="separate"/>
+      </w:r>
+      <w:r>
+        <w:t>(IPCC Task Group on Gender, 2020)</w:t>
+      </w:r>
+      <w:r>
+        <w:fldChar w:fldCharType="end"/>
+      </w:r>
+      <w:r>
+        <w:t xml:space="preserve">. </w:t>
+      </w:r>
     </w:p>
     <w:p/>
     <w:p>
       <w:r>
-        <w:t xml:space="preserve">Ensuring women's agency has proven essential in both tackling emerging crises at the grassroots level and changing the course of international climate negotiations </w:t>
-      </w:r>
-      <w:r>
-        <w:fldChar w:fldCharType="begin"/>
-      </w:r>
-      <w:r>
-        <w:instrText xml:space="preserve"> ADDIN ZOTERO_ITEM CSL_CITATION {"citationID":"JlsHtGAE","properties":{"formattedCitation":"(Robinson, 2019)","plainCitation":"(Robinson, 2019)","noteIndex":0},"citationItems":[{"id":173,"uris":["http://zotero.org/users/local/3vEpLU1x/items/QCVVLLCL"],"itemData":{"id":173,"type":"book","ISBN":"PB: 978-1-4088-8843-8","language":"English","number-of-pages":"162","publisher":"Bloomsbury Publishing Plc","title":"Climate Justice","author":[{"family":"Robinson","given":"Mary"}],"issued":{"date-parts":[["2019"]]}}}],"schema":"https://github.com/citation-style-language/schema/raw/master/csl-citation.json"} </w:instrText>
-      </w:r>
-      <w:r>
-        <w:fldChar w:fldCharType="separate"/>
-      </w:r>
-      <w:r>
-        <w:t>(Robinson, 2019)</w:t>
-      </w:r>
-      <w:r>
-        <w:fldChar w:fldCharType="end"/>
-      </w:r>
-      <w:r>
-        <w:t xml:space="preserve">. It has become evident that encouraging women’s participation leads to an overall fairer representation of the needs and interests across minority groups. However, while women are becoming more prominent figures in climate negotiations and activism, there is still much work to be done before gender equity can be fully realised in the climate research community, as a recent report from the IPCC Task Group on Gender highlights </w:t>
-      </w:r>
-      <w:r>
-        <w:fldChar w:fldCharType="begin"/>
-      </w:r>
-      <w:r>
-        <w:instrText xml:space="preserve"> ADDIN ZOTERO_ITEM CSL_CITATION {"citationID":"N24y5NK8","properties":{"formattedCitation":"(Liverman et al., 2022)","plainCitation":"(Liverman et al., 2022)","noteIndex":0},"citationItems":[{"id":139,"uris":["http://zotero.org/users/local/3vEpLU1x/items/WRT8UB9V"],"itemData":{"id":139,"type":"article-journal","container-title":"Nature","DOI":"10.1038/d41586-022-00208-1","ISSN":"0028-0836, 1476-4687","issue":"7895","journalAbbreviation":"Nature","language":"en","page":"30-32","source":"DOI.org (Crossref)","title":"Survey of gender bias in the IPCC","volume":"602","author":[{"family":"Liverman","given":"Diana"},{"family":"vonHedemann","given":"Nicolena"},{"family":"Nying’uro","given":"Patricia"},{"family":"Rummukainen","given":"Markku"},{"family":"Stendahl","given":"Kerstin"},{"family":"Gay-Antaki","given":"Miriam"},{"family":"Craig","given":"Marlies"},{"family":"Aguilar","given":"Lorena"},{"family":"Bynoe","given":"Paulette"},{"family":"Call","given":"Friedemann"},{"family":"Connors","given":"Sarah"},{"family":"David","given":"Laura"},{"family":"Ferrone","given":"Andrew"},{"family":"Hayward","given":"Bronwyn"},{"family":"Jayawardena","given":"Shiromani"},{"family":"Mai Touray","given":"Lamin"},{"family":"Parikh","given":"Jyoti"},{"family":"Pathak","given":"Minal"},{"family":"Perez","given":"Rosa"},{"family":"Pirani","given":"Anna"},{"family":"Prakash","given":"Anjal"},{"family":"Textor","given":"Christiane"},{"family":"Tibig","given":"Lourdes"},{"family":"Tignor","given":"Melinda"},{"family":"Tuğaç","given":"Çiğdem"},{"family":"Vera","given":"Carolina"},{"family":"Wagle","given":"Radha"}],"issued":{"date-parts":[["2022",2,3]]}}}],"schema":"https://github.com/citation-style-language/schema/raw/master/csl-citation.json"} </w:instrText>
-      </w:r>
-      <w:r>
-        <w:fldChar w:fldCharType="separate"/>
-      </w:r>
-      <w:r>
-        <w:t>(Liverman et al., 2022)</w:t>
-      </w:r>
-      <w:r>
-        <w:fldChar w:fldCharType="end"/>
-      </w:r>
-      <w:r>
-        <w:t xml:space="preserve">. The survey revealed that both discussions and scientific writing are still dominated by men - even with lower disparity than in previous eras, women still feel less confident in speaking up. After the report was presented at the Panel’s 49th Session in May 2019, a second task group, the Task Group on Gender Policy and Implementation Plan, was commissioned to develop a draft for the IPCC Gender Policy and Implementation Plan, that was reviewed and adopted at the Panel’s 52nd Session in February 2020. The policy institutes the goals of enhancing gender equality in the IPCC processes, creating a gender-inclusive environment, and gender-sensitive training, as well as the stepwise procedures towards achieving them, thus allowing for continuous monitoring and better transparency </w:t>
-      </w:r>
-      <w:r>
-        <w:fldChar w:fldCharType="begin"/>
-      </w:r>
-      <w:r>
-        <w:instrText xml:space="preserve"> ADDIN ZOTERO_ITEM CSL_CITATION {"citationID":"yiZR4MRF","properties":{"formattedCitation":"(IPCC Task Group on Gender, 2020)","plainCitation":"(IPCC Task Group on Gender, 2020)","noteIndex":0},"citationItems":[{"id":494,"uris":["http://zotero.org/users/local/3vEpLU1x/items/N29JTMW2"],"itemData":{"id":494,"type":"paper-conference","container-title":"the 52nd Session of the IPCC","page":"1-5","title":"IPCC GENDER POLICY AND IMPLEMENTATION PLAN","URL":"https://www.ipcc.ch/site/assets/uploads/2020/05/IPCC_Gender_Policy_and_Implementation_Plan.pdf","author":[{"family":"IPCC Task Group on Gender","given":""}],"issued":{"date-parts":[["2020",2]]}}}],"schema":"https://github.com/citation-style-language/schema/raw/master/csl-citation.json"} </w:instrText>
-      </w:r>
-      <w:r>
-        <w:fldChar w:fldCharType="separate"/>
-      </w:r>
-      <w:r>
-        <w:t>(IPCC Task Group on Gender, 2020)</w:t>
-      </w:r>
-      <w:r>
-        <w:fldChar w:fldCharType="end"/>
-      </w:r>
-      <w:r>
-        <w:t xml:space="preserve">. </w:t>
+        <w:t xml:space="preserve">Of course, women's agency has not always been intersectional and inclusive of all; in its early waves, feminism was exclusionary of racial minorities, </w:t>
+      </w:r>
+      <w:r>
+        <w:t>and</w:t>
+      </w:r>
+      <w:r>
+        <w:t xml:space="preserve"> today it often is exclusionary of transgender or other gender non-conforming people. However, many recent feminist authors and public figures like Nancy Fraser, bell hooks and Sara Ahmed, among others, have built a strong argument for intersectional feminism, which this study builds upon in the context of climate science and policy. There are further possible counter arguments to the case that women in climate science can also be agents for other marginalised groups. These include, for instance, possibility of token inclusion of women researchers, or the pressure women experience to comply with dominant scientific practices, or the phenomenon of women researchers being ‘ghettoed’ into certain scientific domains considered ‘more suitable’ for them.</w:t>
+      </w:r>
+      <w:r>
+        <w:t xml:space="preserve"> </w:t>
+      </w:r>
+      <w:r>
+        <w:t>Contrary to</w:t>
+      </w:r>
+      <w:r>
+        <w:t xml:space="preserve"> a</w:t>
+      </w:r>
+      <w:r>
+        <w:t xml:space="preserve"> prejudiced belief that women are inherently more caring and should thus focus their academic efforts on related topics, the hypotheses are supported by the assumption that women are socialised as a minority, and</w:t>
+      </w:r>
+      <w:r>
+        <w:t xml:space="preserve"> are</w:t>
+      </w:r>
+      <w:r>
+        <w:t xml:space="preserve"> </w:t>
+      </w:r>
+      <w:r>
+        <w:t>thus</w:t>
+      </w:r>
+      <w:r>
+        <w:t xml:space="preserve"> more attuned to the needs of other underrepresented </w:t>
+      </w:r>
+      <w:r>
+        <w:lastRenderedPageBreak/>
+        <w:t xml:space="preserve">groups. </w:t>
+      </w:r>
+      <w:r>
+        <w:t>Consequently, it is believed that women scholars are more likely to integrate justice concerns in the scholarship relevant to policy making in climate change adaptation.</w:t>
       </w:r>
     </w:p>
     <w:p/>
     <w:p>
       <w:r>
-        <w:t>Of course, one can argue that women's agency has not always been intersectional and inclusive of all; that, in its early waves, feminism was exclusionary of racial minorities, or that today it often is exclusionary of transgender or other gender non-conforming people. However, many recent feminist authors and public figures like Nancy Fraser, bell hooks and Sara Ahmed, among others, have built a strong argument for intersectional feminism, which this study builds upon in the context of climate science and policy. There are further possible counter arguments to the case that women in climate science can also be agents for other marginalised groups. These include, for instance, possibility of token inclusion of women researchers, or the pressure women experience to comply with dominant scientific practices, or the phenomenon of women researchers being ‘ghettoed’ into certain scientific domains considered ‘more suitable’ for them.</w:t>
-      </w:r>
-      <w:r>
-        <w:t xml:space="preserve"> </w:t>
-      </w:r>
-      <w:r>
-        <w:t>Contrary to</w:t>
-      </w:r>
-      <w:r>
-        <w:t xml:space="preserve"> a</w:t>
-      </w:r>
-      <w:r>
-        <w:t xml:space="preserve"> prejudiced belief that women are inherently more caring and should thus focus their academic efforts on related topics, the hypotheses are supported by the assumption that women are socialised as a minority, and</w:t>
-      </w:r>
-      <w:r>
-        <w:t xml:space="preserve"> are</w:t>
-      </w:r>
-      <w:r>
-        <w:t xml:space="preserve"> </w:t>
-      </w:r>
-      <w:r>
-        <w:t>thus</w:t>
-      </w:r>
-      <w:r>
-        <w:t xml:space="preserve"> more attuned to the needs of other underrepresented groups. </w:t>
-      </w:r>
-      <w:r>
-        <w:t xml:space="preserve">Consequently, it is believed that women scholars are more likely to </w:t>
-      </w:r>
-      <w:r>
-        <w:lastRenderedPageBreak/>
-        <w:t>integrate justice concerns in the scholarship relevant to policy making in climate change adaptation.</w:t>
+        <w:rPr>
+          <w:highlight w:val="yellow"/>
+        </w:rPr>
+        <w:t>There is a consensus in the literature on the disproportionate effects of climate change and the inadequacy of currently implemented policies to account for the needs of the less powerful. The most inclusive and transparent scientific processes have been shown to provide outcomes that are not only most equitable but that also reflect the best available knowledge.</w:t>
+      </w:r>
+      <w:r>
+        <w:rPr>
+          <w:highlight w:val="yellow"/>
+        </w:rPr>
+        <w:t xml:space="preserve"> Evidence of male domination in scientific processes is also ample. </w:t>
+      </w:r>
+      <w:r>
+        <w:rPr>
+          <w:highlight w:val="yellow"/>
+        </w:rPr>
+        <w:t>However, w</w:t>
+      </w:r>
+      <w:r>
+        <w:rPr>
+          <w:highlight w:val="yellow"/>
+        </w:rPr>
+        <w:t xml:space="preserve">hile geographic and temporal analyses of the topical spaces of related literature have been presented, there have not been a </w:t>
+      </w:r>
+      <w:r>
+        <w:rPr>
+          <w:highlight w:val="yellow"/>
+        </w:rPr>
+        <w:t>study that would focus on climate justice and discuss the gendered patterns of topic inclusion.</w:t>
+      </w:r>
+      <w:r>
+        <w:t xml:space="preserve"> </w:t>
+      </w:r>
+      <w:r>
+        <w:rPr>
+          <w:highlight w:val="yellow"/>
+        </w:rPr>
+        <w:t>[add references for all]</w:t>
       </w:r>
     </w:p>
     <w:p/>
     <w:p>
       <w:r>
-        <w:rPr>
-          <w:highlight w:val="yellow"/>
-        </w:rPr>
-        <w:t>There is a consensus in the literature on the disproportionate effects of climate change and the inadequacy of currently implemented policies to account for the needs of the less powerful. The most inclusive and transparent scientific processes have been shown to provide outcomes that are not only most equitable but that also reflect the best available knowledge.</w:t>
-      </w:r>
-      <w:r>
-        <w:rPr>
-          <w:highlight w:val="yellow"/>
-        </w:rPr>
-        <w:t xml:space="preserve"> Evidence of male domination in scientific processes is also ample. While geographic and temporal analyses of the topical spaces of related literature have been presented, there have not been a </w:t>
-      </w:r>
-      <w:r>
-        <w:rPr>
-          <w:highlight w:val="yellow"/>
-        </w:rPr>
-        <w:t>study that would focus on climate justice and discuss the gendered patterns of topic inclusion.</w:t>
+        <w:t>H1a: publications in climate change adaptation scholarship are predominately by male researchers.</w:t>
+      </w:r>
+    </w:p>
+    <w:p>
+      <w:r>
+        <w:t>H1b: the gender gap is larger for the supervisory authorships.</w:t>
+      </w:r>
+    </w:p>
+    <w:p>
+      <w:r>
+        <w:t xml:space="preserve">H2: </w:t>
+      </w:r>
+      <w:r>
+        <w:t>climate justice is an underrepresented topic in adaptation discourse.</w:t>
+      </w:r>
+    </w:p>
+    <w:p>
+      <w:r>
+        <w:t xml:space="preserve">H3a: research groups where the conceptual author is female tend to </w:t>
+      </w:r>
+      <w:r>
+        <w:t>publish on climate justice relevant topics more often.</w:t>
+      </w:r>
+    </w:p>
+    <w:p>
+      <w:r>
+        <w:t>H3</w:t>
+      </w:r>
+      <w:r>
+        <w:t>b</w:t>
+      </w:r>
+      <w:r>
+        <w:t xml:space="preserve">: research groups where the </w:t>
+      </w:r>
+      <w:r>
+        <w:t>supervisory</w:t>
+      </w:r>
+      <w:r>
+        <w:t xml:space="preserve"> author is female tend to publish on climate justice relevant topics more often.</w:t>
+      </w:r>
+    </w:p>
+    <w:p>
+      <w:r>
+        <w:t>H3</w:t>
+      </w:r>
+      <w:r>
+        <w:t>c</w:t>
+      </w:r>
+      <w:r>
+        <w:t xml:space="preserve">: research groups where </w:t>
+      </w:r>
+      <w:r>
+        <w:t xml:space="preserve">most </w:t>
+      </w:r>
+      <w:r>
+        <w:t>author</w:t>
+      </w:r>
+      <w:r>
+        <w:t>s</w:t>
+      </w:r>
+      <w:r>
+        <w:t xml:space="preserve"> </w:t>
+      </w:r>
+      <w:r>
+        <w:t>are</w:t>
+      </w:r>
+      <w:r>
+        <w:t xml:space="preserve"> female tend to publish on climate justice relevant topics more often.</w:t>
+      </w:r>
+    </w:p>
+    <w:p>
+      <w:r>
+        <w:t>[spread these nicely around this part]</w:t>
       </w:r>
     </w:p>
     <w:p/>
@@ -751,7 +901,7 @@
     </w:p>
     <w:p>
       <w:pPr>
-        <w:pStyle w:val="berschrift2"/>
+        <w:pStyle w:val="Heading2"/>
         <w:numPr>
           <w:ilvl w:val="0"/>
           <w:numId w:val="1"/>
@@ -764,10 +914,7 @@
         <w:t xml:space="preserve"> (</w:t>
       </w:r>
       <w:r>
-        <w:t>1</w:t>
-      </w:r>
-      <w:r>
-        <w:t>000</w:t>
+        <w:t>900</w:t>
       </w:r>
       <w:r>
         <w:t>)</w:t>
@@ -787,25 +934,19 @@
         <w:rPr>
           <w:rFonts w:ascii="Times" w:eastAsia="Times" w:hAnsi="Times" w:cs="Times"/>
         </w:rPr>
-        <w:t>computer-assisted</w:t>
-      </w:r>
-      <w:r>
-        <w:rPr>
-          <w:rFonts w:ascii="Times" w:eastAsia="Times" w:hAnsi="Times" w:cs="Times"/>
-        </w:rPr>
-        <w:t xml:space="preserve"> evidence synthesis [reference] by incorporating </w:t>
-      </w:r>
-      <w:r>
-        <w:rPr>
-          <w:rFonts w:ascii="Times" w:eastAsia="Times" w:hAnsi="Times" w:cs="Times"/>
-        </w:rPr>
-        <w:t>auth</w:t>
-      </w:r>
-      <w:r>
-        <w:rPr>
-          <w:rFonts w:ascii="Times" w:eastAsia="Times" w:hAnsi="Times" w:cs="Times"/>
-        </w:rPr>
-        <w:t xml:space="preserve">or gender prediction and </w:t>
+        <w:t xml:space="preserve">computer-assisted evidence synthesis [reference] by </w:t>
+      </w:r>
+      <w:r>
+        <w:rPr>
+          <w:rFonts w:ascii="Times" w:eastAsia="Times" w:hAnsi="Times" w:cs="Times"/>
+        </w:rPr>
+        <w:t xml:space="preserve">predicting </w:t>
+      </w:r>
+      <w:r>
+        <w:rPr>
+          <w:rFonts w:ascii="Times" w:eastAsia="Times" w:hAnsi="Times" w:cs="Times"/>
+        </w:rPr>
+        <w:t xml:space="preserve">author gender and </w:t>
       </w:r>
       <w:r>
         <w:rPr>
@@ -842,7 +983,50 @@
         <w:rPr>
           <w:rFonts w:ascii="Times" w:eastAsia="Times" w:hAnsi="Times" w:cs="Times"/>
         </w:rPr>
-        <w:t>framework</w:t>
+        <w:t>framework.</w:t>
+      </w:r>
+      <w:r>
+        <w:rPr>
+          <w:rFonts w:ascii="Times" w:eastAsia="Times" w:hAnsi="Times" w:cs="Times"/>
+        </w:rPr>
+        <w:t xml:space="preserve"> </w:t>
+      </w:r>
+      <w:r>
+        <w:rPr>
+          <w:rFonts w:ascii="Times" w:eastAsia="Times" w:hAnsi="Times" w:cs="Times"/>
+        </w:rPr>
+        <w:t xml:space="preserve">As the objective of this study is to describe structural preferences for social justice topics in climate scholarship, a systematic mapping methodology is applied, and the guidelines for high quality evidence synthesis are followed </w:t>
+      </w:r>
+      <w:r>
+        <w:rPr>
+          <w:rFonts w:ascii="Times" w:eastAsia="Times" w:hAnsi="Times" w:cs="Times"/>
+        </w:rPr>
+        <w:fldChar w:fldCharType="begin"/>
+      </w:r>
+      <w:r>
+        <w:rPr>
+          <w:rFonts w:ascii="Times" w:eastAsia="Times" w:hAnsi="Times" w:cs="Times"/>
+        </w:rPr>
+        <w:instrText xml:space="preserve"> ADDIN ZOTERO_ITEM CSL_CITATION {"citationID":"QUITWHT1","properties":{"formattedCitation":"(Haddaway et al., 2018, 2020)","plainCitation":"(Haddaway et al., 2018, 2020)","noteIndex":0},"citationItems":[{"id":720,"uris":["http://zotero.org/users/local/3vEpLU1x/items/ME6XRGTJ"],"itemData":{"id":720,"type":"article-journal","abstract":"Reliable synthesis of the various rapidly expanding bodies of evidence is vital for the process of evidence-informed decision-making in environmental policy, practice and research. With the rise of evidence-base medicine and increasing numbers of published systematic reviews, criteria for assessing the quality of reporting have been developed. First QUOROM (Lancet 354:1896–1900, 1999) and then PRISMA (Ann Intern Med 151:264, 2009) were developed as reporting guidelines and standards to ensure medical meta-analyses and systematic reviews are reported to a high level of detail. PRISMA is now widely used by a range of journals as a pre-submission checklist. However, due to its development for systematic reviews in healthcare, PRISMA has limited applicability for reviews in conservation and environmental management. We highlight 12 key problems with the application of PRISMA to this field, including an overemphasis on meta-analysis and no consideration for other synthesis methods. We introduce ROSES (RepOrting standards for Systematic Evidence Syntheses), a pro forma and flow diagram designed specifically for systematic reviews and systematic maps in the field of conservation and environmental management. We describe how ROSES solves the problems with PRISMA. We outline the key benefits of our approach to designing ROSES, in particular the level of detail and inclusion of rich guidance statements. We also introduce the extraction of meta-data that describe key aspects of the conduct of the review. Collated together, this summary record can help to facilitate rapid review and appraisal of the conduct of a systematic review or map, potentially speeding up the peer-review process. We present the results of initial road testing of ROSES with systematic review experts, and propose a plan for future development of ROSES.","container-title":"Environmental Evidence","DOI":"10.1186/s13750-018-0121-7","ISSN":"2047-2382","issue":"1","journalAbbreviation":"Environ Evid","language":"en","page":"7","source":"DOI.org (Crossref)","title":"ROSES RepOrting standards for Systematic Evidence Syntheses: pro forma, flow-diagram and descriptive summary of the plan and conduct of environmental systematic reviews and systematic maps","title-short":"ROSES RepOrting standards for Systematic Evidence Syntheses","volume":"7","author":[{"family":"Haddaway","given":"Neal R."},{"family":"Macura","given":"Biljana"},{"family":"Whaley","given":"Paul"},{"family":"Pullin","given":"Andrew S."}],"issued":{"date-parts":[["2018",12]]}}},{"id":666,"uris":["http://zotero.org/users/local/3vEpLU1x/items/QNCIC5PW"],"itemData":{"id":666,"type":"article-journal","container-title":"Nature Ecology &amp; Evolution","DOI":"10.1038/s41559-020-01295-x","ISSN":"2397-334X","issue":"12","journalAbbreviation":"Nat Ecol Evol","language":"en","page":"1582-1589","source":"DOI.org (Crossref)","title":"Eight problems with literature reviews and how to fix them","volume":"4","author":[{"family":"Haddaway","given":"Neal R."},{"family":"Bethel","given":"Alison"},{"family":"Dicks","given":"Lynn V."},{"family":"Koricheva","given":"Julia"},{"family":"Macura","given":"Biljana"},{"family":"Petrokofsky","given":"Gillian"},{"family":"Pullin","given":"Andrew S."},{"family":"Savilaakso","given":"Sini"},{"family":"Stewart","given":"Gavin B."}],"issued":{"date-parts":[["2020",10,12]]}}}],"schema":"https://github.com/citation-style-language/schema/raw/master/csl-citation.json"} </w:instrText>
+      </w:r>
+      <w:r>
+        <w:rPr>
+          <w:rFonts w:ascii="Times" w:eastAsia="Times" w:hAnsi="Times" w:cs="Times"/>
+        </w:rPr>
+        <w:fldChar w:fldCharType="separate"/>
+      </w:r>
+      <w:r>
+        <w:rPr>
+          <w:rFonts w:ascii="Times" w:eastAsia="Times" w:hAnsi="Times" w:cs="Times"/>
+          <w:noProof/>
+        </w:rPr>
+        <w:t>(Haddaway et al., 2018, 2020)</w:t>
+      </w:r>
+      <w:r>
+        <w:rPr>
+          <w:rFonts w:ascii="Times" w:eastAsia="Times" w:hAnsi="Times" w:cs="Times"/>
+        </w:rPr>
+        <w:fldChar w:fldCharType="end"/>
       </w:r>
       <w:r>
         <w:rPr>
@@ -851,19 +1035,32 @@
         <w:t>.</w:t>
       </w:r>
     </w:p>
-    <w:p>
-      <w:pPr>
-        <w:rPr>
-          <w:rFonts w:ascii="Times" w:eastAsia="Times" w:hAnsi="Times" w:cs="Times"/>
-        </w:rPr>
-      </w:pPr>
-    </w:p>
-    <w:p>
-      <w:r>
-        <w:rPr>
-          <w:rFonts w:ascii="Times" w:eastAsia="Times" w:hAnsi="Times" w:cs="Times"/>
-        </w:rPr>
-        <w:t xml:space="preserve">As the objective of this study is to describe structural preferences for social justice topics in climate scholarship, a systematic mapping methodology is applied, and the guidelines for high quality evidence synthesis are followed </w:t>
+    <w:p/>
+    <w:p>
+      <w:pPr>
+        <w:rPr>
+          <w:rFonts w:ascii="Times" w:eastAsia="Times" w:hAnsi="Times" w:cs="Times"/>
+        </w:rPr>
+      </w:pPr>
+      <w:r>
+        <w:rPr>
+          <w:rFonts w:ascii="Times" w:eastAsia="Times" w:hAnsi="Times" w:cs="Times"/>
+        </w:rPr>
+        <w:t xml:space="preserve">In this study, we apply a query previously designed by </w:t>
+      </w:r>
+      <w:proofErr w:type="spellStart"/>
+      <w:r>
+        <w:rPr>
+          <w:rFonts w:ascii="Times" w:eastAsia="Times" w:hAnsi="Times" w:cs="Times"/>
+        </w:rPr>
+        <w:t>Sietsma</w:t>
+      </w:r>
+      <w:proofErr w:type="spellEnd"/>
+      <w:r>
+        <w:rPr>
+          <w:rFonts w:ascii="Times" w:eastAsia="Times" w:hAnsi="Times" w:cs="Times"/>
+        </w:rPr>
+        <w:t xml:space="preserve"> et al. </w:t>
       </w:r>
       <w:r>
         <w:rPr>
@@ -875,7 +1072,7 @@
         <w:rPr>
           <w:rFonts w:ascii="Times" w:eastAsia="Times" w:hAnsi="Times" w:cs="Times"/>
         </w:rPr>
-        <w:instrText xml:space="preserve"> ADDIN ZOTERO_ITEM CSL_CITATION {"citationID":"QUITWHT1","properties":{"formattedCitation":"(Haddaway et al., 2018, 2020)","plainCitation":"(Haddaway et al., 2018, 2020)","noteIndex":0},"citationItems":[{"id":720,"uris":["http://zotero.org/users/local/3vEpLU1x/items/ME6XRGTJ"],"itemData":{"id":720,"type":"article-journal","abstract":"Reliable synthesis of the various rapidly expanding bodies of evidence is vital for the process of evidence-informed decision-making in environmental policy, practice and research. With the rise of evidence-base medicine and increasing numbers of published systematic reviews, criteria for assessing the quality of reporting have been developed. First QUOROM (Lancet 354:1896–1900, 1999) and then PRISMA (Ann Intern Med 151:264, 2009) were developed as reporting guidelines and standards to ensure medical meta-analyses and systematic reviews are reported to a high level of detail. PRISMA is now widely used by a range of journals as a pre-submission checklist. However, due to its development for systematic reviews in healthcare, PRISMA has limited applicability for reviews in conservation and environmental management. We highlight 12 key problems with the application of PRISMA to this field, including an overemphasis on meta-analysis and no consideration for other synthesis methods. We introduce ROSES (RepOrting standards for Systematic Evidence Syntheses), a pro forma and flow diagram designed specifically for systematic reviews and systematic maps in the field of conservation and environmental management. We describe how ROSES solves the problems with PRISMA. We outline the key benefits of our approach to designing ROSES, in particular the level of detail and inclusion of rich guidance statements. We also introduce the extraction of meta-data that describe key aspects of the conduct of the review. Collated together, this summary record can help to facilitate rapid review and appraisal of the conduct of a systematic review or map, potentially speeding up the peer-review process. We present the results of initial road testing of ROSES with systematic review experts, and propose a plan for future development of ROSES.","container-title":"Environmental Evidence","DOI":"10.1186/s13750-018-0121-7","ISSN":"2047-2382","issue":"1","journalAbbreviation":"Environ Evid","language":"en","page":"7","source":"DOI.org (Crossref)","title":"ROSES RepOrting standards for Systematic Evidence Syntheses: pro forma, flow-diagram and descriptive summary of the plan and conduct of environmental systematic reviews and systematic maps","title-short":"ROSES RepOrting standards for Systematic Evidence Syntheses","volume":"7","author":[{"family":"Haddaway","given":"Neal R."},{"family":"Macura","given":"Biljana"},{"family":"Whaley","given":"Paul"},{"family":"Pullin","given":"Andrew S."}],"issued":{"date-parts":[["2018",12]]}}},{"id":666,"uris":["http://zotero.org/users/local/3vEpLU1x/items/QNCIC5PW"],"itemData":{"id":666,"type":"article-journal","container-title":"Nature Ecology &amp; Evolution","DOI":"10.1038/s41559-020-01295-x","ISSN":"2397-334X","issue":"12","journalAbbreviation":"Nat Ecol Evol","language":"en","page":"1582-1589","source":"DOI.org (Crossref)","title":"Eight problems with literature reviews and how to fix them","volume":"4","author":[{"family":"Haddaway","given":"Neal R."},{"family":"Bethel","given":"Alison"},{"family":"Dicks","given":"Lynn V."},{"family":"Koricheva","given":"Julia"},{"family":"Macura","given":"Biljana"},{"family":"Petrokofsky","given":"Gillian"},{"family":"Pullin","given":"Andrew S."},{"family":"Savilaakso","given":"Sini"},{"family":"Stewart","given":"Gavin B."}],"issued":{"date-parts":[["2020",10,12]]}}}],"schema":"https://github.com/citation-style-language/schema/raw/master/csl-citation.json"} </w:instrText>
+        <w:instrText xml:space="preserve"> ADDIN ZOTERO_ITEM CSL_CITATION {"citationID":"whXBlNUR","properties":{"formattedCitation":"(Sietsma et al., 2022)","plainCitation":"(Sietsma et al., 2022)","noteIndex":0},"citationItems":[{"id":473,"uris":["http://zotero.org/users/local/3vEpLU1x/items/IPAWRPYH"],"itemData":{"id":473,"type":"report","abstract":"Background — Countries around the globe have started implementing policies to respond to the current and future risks of climate change. The scientific literature on these adaptation policies is fragmented and no central typology is generally accepted, making tracking of global adaptation policy progress difficult.","genre":"preprint","language":"en","note":"DOI: 10.21203/rs.3.pex-1836/v1","publisher":"Protocol Exchange","source":"DOI.org (Crossref)","title":"Global Tracking of Climate Change Adaptation Policy Using Machine Learning: a Systematic Map Protocol","title-short":"Global Tracking of Climate Change Adaptation Policy Using Machine Learning","URL":"https://protocolexchange.researchsquare.com/article/pex-1836/v1","author":[{"family":"Sietsma","given":"Anne J."},{"family":"Callaghan","given":"Max"},{"family":"Biesbroek","given":"Robbert"},{"family":"Theokritoff","given":"Emily"},{"family":"Thomas","given":"Adelle"},{"family":"Canosa","given":"Iván Villaverde"},{"family":"Schleussner","given":"Carl-Friedrich"},{"family":"Ford","given":"James D."},{"family":"Minx","given":"Jan C."}],"accessed":{"date-parts":[["2023",5,5]]},"issued":{"date-parts":[["2022",2,25]]}}}],"schema":"https://github.com/citation-style-language/schema/raw/master/csl-citation.json"} </w:instrText>
       </w:r>
       <w:r>
         <w:rPr>
@@ -888,7 +1085,7 @@
           <w:rFonts w:ascii="Times" w:eastAsia="Times" w:hAnsi="Times" w:cs="Times"/>
           <w:noProof/>
         </w:rPr>
-        <w:t>(Haddaway et al., 2018, 2020)</w:t>
+        <w:t>(Sietsma et al., 2022)</w:t>
       </w:r>
       <w:r>
         <w:rPr>
@@ -900,47 +1097,426 @@
         <w:rPr>
           <w:rFonts w:ascii="Times" w:eastAsia="Times" w:hAnsi="Times" w:cs="Times"/>
         </w:rPr>
+        <w:t xml:space="preserve"> to search for the literature</w:t>
+      </w:r>
+      <w:r>
+        <w:rPr>
+          <w:rFonts w:ascii="Times" w:eastAsia="Times" w:hAnsi="Times" w:cs="Times"/>
+        </w:rPr>
+        <w:t xml:space="preserve"> on climate change adaptation policy</w:t>
+      </w:r>
+      <w:r>
+        <w:rPr>
+          <w:rFonts w:ascii="Times" w:eastAsia="Times" w:hAnsi="Times" w:cs="Times"/>
+        </w:rPr>
+        <w:t>. The query is recorded in the Supplementary Table 1.</w:t>
+      </w:r>
+      <w:r>
+        <w:rPr>
+          <w:rFonts w:ascii="Times" w:eastAsia="Times" w:hAnsi="Times" w:cs="Times"/>
+        </w:rPr>
+        <w:t xml:space="preserve"> </w:t>
+      </w:r>
+      <w:r>
+        <w:rPr>
+          <w:rFonts w:ascii="Times" w:eastAsia="Times" w:hAnsi="Times" w:cs="Times"/>
+        </w:rPr>
+        <w:t xml:space="preserve">Climate governance specific to adaptation is particularly vulnerable to reinforcing implicit bias and thus reproducing existing injustices. It is also the area of climate science most closely related to human beings. It thus creates a unique topical space, where one could either include a social justice dimension in the research agenda, or rather ignore it. It is also a sentiment expressed in existing research that adaptation policies must be assessed for justice considerations </w:t>
+      </w:r>
+      <w:r>
+        <w:rPr>
+          <w:rFonts w:ascii="Times" w:eastAsia="Times" w:hAnsi="Times" w:cs="Times"/>
+        </w:rPr>
+        <w:fldChar w:fldCharType="begin"/>
+      </w:r>
+      <w:r>
+        <w:rPr>
+          <w:rFonts w:ascii="Times" w:eastAsia="Times" w:hAnsi="Times" w:cs="Times"/>
+        </w:rPr>
+        <w:instrText xml:space="preserve"> ADDIN ZOTERO_ITEM CSL_CITATION {"citationID":"ODNlBVPQ","properties":{"formattedCitation":"(Juhola et al., 2022)","plainCitation":"(Juhola et al., 2022)","noteIndex":0},"citationItems":[{"id":813,"uris":["http://zotero.org/users/local/3vEpLU1x/items/NUDNGG8S"],"itemData":{"id":813,"type":"article-journal","abstract":"Considerations of justice with regards to climate change adaptation are increasingly called for in the academic literature, but little attention has been paid to the dimensions of justice regarding the development of adaptation policy and instruments used. Thus, there is a gap when it comes to connecting the dimensions of justice to different types of adaptation strategies and plans. Here, we synthesise the findings of previous studies to create an adaptation justice index for the four dimensions of climate justice in the context of adaptation: recognitional, distributive, procedural and restorative justice. This index can be used ex ante to analyse and compare climate adaptation strategies and plans in different societal contexts as well as at different levels of governance, and we illustrate this by analysing four national and four city-level strategies. As adaptation planning is still a relatively new area of climate governance, the results offer potential for justice informed evaluation of adaptation plans and strategies.","container-title":"Environmental Science &amp; Policy","DOI":"10.1016/j.envsci.2022.07.024","ISSN":"14629011","journalAbbreviation":"Environmental Science &amp; Policy","language":"en","page":"609-619","source":"DOI.org (Crossref)","title":"Connecting climate justice and adaptation planning: An adaptation justice index","title-short":"Connecting climate justice and adaptation planning","volume":"136","author":[{"family":"Juhola","given":"Sirkku"},{"family":"Heikkinen","given":"Milja"},{"family":"Pietilä","given":"Taru"},{"family":"Groundstroem","given":"Fanny"},{"family":"Käyhkö","given":"Janina"}],"issued":{"date-parts":[["2022",10]]}}}],"schema":"https://github.com/citation-style-language/schema/raw/master/csl-citation.json"} </w:instrText>
+      </w:r>
+      <w:r>
+        <w:rPr>
+          <w:rFonts w:ascii="Times" w:eastAsia="Times" w:hAnsi="Times" w:cs="Times"/>
+        </w:rPr>
+        <w:fldChar w:fldCharType="separate"/>
+      </w:r>
+      <w:r>
+        <w:rPr>
+          <w:rFonts w:ascii="Times" w:eastAsia="Times" w:hAnsi="Times" w:cs="Times"/>
+          <w:noProof/>
+        </w:rPr>
+        <w:t>(Juhola et al., 2022)</w:t>
+      </w:r>
+      <w:r>
+        <w:rPr>
+          <w:rFonts w:ascii="Times" w:eastAsia="Times" w:hAnsi="Times" w:cs="Times"/>
+        </w:rPr>
+        <w:fldChar w:fldCharType="end"/>
+      </w:r>
+      <w:r>
+        <w:rPr>
+          <w:rFonts w:ascii="Times" w:eastAsia="Times" w:hAnsi="Times" w:cs="Times"/>
+        </w:rPr>
+        <w:t xml:space="preserve">. </w:t>
+      </w:r>
+      <w:r>
+        <w:rPr>
+          <w:rFonts w:ascii="Times" w:eastAsia="Times" w:hAnsi="Times" w:cs="Times"/>
+        </w:rPr>
+        <w:t xml:space="preserve">The query is implemented on Scopus and Web of Science, </w:t>
+      </w:r>
+      <w:r>
+        <w:rPr>
+          <w:rFonts w:ascii="Times" w:eastAsia="Times" w:hAnsi="Times" w:cs="Times"/>
+        </w:rPr>
+        <w:t>resulting in</w:t>
+      </w:r>
+      <w:r>
+        <w:rPr>
+          <w:rFonts w:ascii="Times" w:eastAsia="Times" w:hAnsi="Times" w:cs="Times"/>
+        </w:rPr>
+        <w:t xml:space="preserve"> 70 319 </w:t>
+      </w:r>
+      <w:r>
+        <w:rPr>
+          <w:rFonts w:ascii="Times" w:eastAsia="Times" w:hAnsi="Times" w:cs="Times"/>
+        </w:rPr>
+        <w:t>document records</w:t>
+      </w:r>
+      <w:r>
+        <w:rPr>
+          <w:rFonts w:ascii="Times" w:eastAsia="Times" w:hAnsi="Times" w:cs="Times"/>
+        </w:rPr>
+        <w:t xml:space="preserve"> after deduplication</w:t>
+      </w:r>
+      <w:r>
+        <w:rPr>
+          <w:rFonts w:ascii="Times" w:eastAsia="Times" w:hAnsi="Times" w:cs="Times"/>
+        </w:rPr>
+        <w:t xml:space="preserve"> that contain author-specific information. We process the data to extract all the necessary variable values </w:t>
+      </w:r>
+      <w:r>
+        <w:rPr>
+          <w:rFonts w:ascii="Times" w:eastAsia="Times" w:hAnsi="Times" w:cs="Times"/>
+          <w:highlight w:val="yellow"/>
+        </w:rPr>
+        <w:t xml:space="preserve">[refer to </w:t>
+      </w:r>
+      <w:proofErr w:type="spellStart"/>
+      <w:r>
+        <w:rPr>
+          <w:rFonts w:ascii="Times" w:eastAsia="Times" w:hAnsi="Times" w:cs="Times"/>
+          <w:highlight w:val="yellow"/>
+        </w:rPr>
+        <w:t>daggity</w:t>
+      </w:r>
+      <w:proofErr w:type="spellEnd"/>
+      <w:r>
+        <w:rPr>
+          <w:rFonts w:ascii="Times" w:eastAsia="Times" w:hAnsi="Times" w:cs="Times"/>
+          <w:highlight w:val="yellow"/>
+        </w:rPr>
+        <w:t xml:space="preserve"> and a graph that captures every step].</w:t>
+      </w:r>
+      <w:r>
+        <w:rPr>
+          <w:rFonts w:ascii="Times" w:eastAsia="Times" w:hAnsi="Times" w:cs="Times"/>
+        </w:rPr>
+        <w:t xml:space="preserve"> We clean first names for all the authorship instances by getting rid of empty records, initials and special characters before deriving a gender estimate</w:t>
+      </w:r>
+      <w:r>
+        <w:rPr>
+          <w:rFonts w:ascii="Times" w:eastAsia="Times" w:hAnsi="Times" w:cs="Times"/>
+        </w:rPr>
+        <w:t xml:space="preserve"> (confusion matrix and performance metrics for the estimation method are provided in </w:t>
+      </w:r>
+      <w:r>
+        <w:rPr>
+          <w:rFonts w:ascii="Times" w:eastAsia="Times" w:hAnsi="Times" w:cs="Times"/>
+          <w:highlight w:val="yellow"/>
+        </w:rPr>
+        <w:t>Supplementary Tables X-XX</w:t>
+      </w:r>
+      <w:r>
+        <w:rPr>
+          <w:rFonts w:ascii="Times" w:eastAsia="Times" w:hAnsi="Times" w:cs="Times"/>
+        </w:rPr>
+        <w:t>)</w:t>
+      </w:r>
+      <w:r>
+        <w:rPr>
+          <w:rFonts w:ascii="Times" w:eastAsia="Times" w:hAnsi="Times" w:cs="Times"/>
+        </w:rPr>
         <w:t>.</w:t>
       </w:r>
-    </w:p>
-    <w:p/>
-    <w:p>
-      <w:pPr>
-        <w:rPr>
-          <w:rFonts w:ascii="Times" w:eastAsia="Times" w:hAnsi="Times" w:cs="Times"/>
-        </w:rPr>
-      </w:pPr>
-      <w:r>
-        <w:rPr>
-          <w:rFonts w:ascii="Times" w:eastAsia="Times" w:hAnsi="Times" w:cs="Times"/>
-        </w:rPr>
-        <w:t xml:space="preserve">In this study, </w:t>
-      </w:r>
-      <w:r>
-        <w:rPr>
-          <w:rFonts w:ascii="Times" w:eastAsia="Times" w:hAnsi="Times" w:cs="Times"/>
-        </w:rPr>
-        <w:t>we</w:t>
-      </w:r>
-      <w:r>
-        <w:rPr>
-          <w:rFonts w:ascii="Times" w:eastAsia="Times" w:hAnsi="Times" w:cs="Times"/>
-        </w:rPr>
-        <w:t xml:space="preserve"> apply a query previously designed by </w:t>
+      <w:r>
+        <w:rPr>
+          <w:rFonts w:ascii="Times" w:eastAsia="Times" w:hAnsi="Times" w:cs="Times"/>
+        </w:rPr>
+        <w:t xml:space="preserve"> We exclude papers published in economics from consideration for first and last author gender as the authorships there are conventionally listed alphabetically.</w:t>
+      </w:r>
+    </w:p>
+    <w:p>
+      <w:pPr>
+        <w:rPr>
+          <w:rFonts w:ascii="Times" w:eastAsia="Times" w:hAnsi="Times" w:cs="Times"/>
+        </w:rPr>
+      </w:pPr>
+    </w:p>
+    <w:p>
+      <w:pPr>
+        <w:rPr>
+          <w:rFonts w:ascii="Times" w:eastAsia="Times" w:hAnsi="Times" w:cs="Times"/>
+          <w:highlight w:val="yellow"/>
+        </w:rPr>
+      </w:pPr>
+      <w:r>
+        <w:rPr>
+          <w:rFonts w:ascii="Times" w:eastAsia="Times" w:hAnsi="Times" w:cs="Times"/>
+        </w:rPr>
+        <w:t xml:space="preserve">Structural topic modelling (STM), a kind of unsupervised machine-based text corpora modelling, was selected as the main methodology for this analysis due to its scalability and relevant advantages in comparison to previously developed topic models. Namely, structural topic modelling allows for integration of metadata into the process of topic model construction </w:t>
+      </w:r>
+      <w:r>
+        <w:rPr>
+          <w:rFonts w:ascii="Times" w:eastAsia="Times" w:hAnsi="Times" w:cs="Times"/>
+        </w:rPr>
+        <w:fldChar w:fldCharType="begin"/>
+      </w:r>
+      <w:r>
+        <w:rPr>
+          <w:rFonts w:ascii="Times" w:eastAsia="Times" w:hAnsi="Times" w:cs="Times"/>
+        </w:rPr>
+        <w:instrText xml:space="preserve"> ADDIN ZOTERO_ITEM CSL_CITATION {"citationID":"KsBX1Ao7","properties":{"formattedCitation":"(Roberts et al., 2019)","plainCitation":"(Roberts et al., 2019)","noteIndex":0},"citationItems":[{"id":809,"uris":["http://zotero.org/users/local/3vEpLU1x/items/3QC84XW3"],"itemData":{"id":809,"type":"article-journal","abstract":"Background: Navigating the world of qualitative thematic analysis can be challenging. This is compounded by the fact that detailed descriptions of methods are often omitted from qualitative discussions. While qualitative research methodologies are now mature, there often remains a lack of fine detail in their description both at submitted peer reviewed article level and in textbooks. As one of research’s aims is to determine the relationship between knowledge and practice through the demonstration of rigour, more detailed descriptions of methods could prove useful. Rigour in quantitative research is often determined through detailed explanation allowing replication, but the ability to replicate is often not considered appropriate in qualitative research. However, a well described qualitative methodology could demonstrate and ensure the same effect. Methods: This article details the codebook development which contributed to thematic analysis of qualitative data. This analysis formed part of a mixed methods multiphase design research project, with both qualitative and quantitative inquiry and involving the convergence of data and analyses. This design consisted of three distinct phases: quantitative, qualitative and implementation phases. Results and conclusions: This article is aimed at researchers and doctoral students new to thematic analysis by describing a framework to assist their processes. The detailed description of the methods used supports attempts to utilise the thematic analysis process and to determine rigour to support the establishment of credibility. This process will assist practitioners to be confident that the knowledge and claims contained within research are transferable to their practice. The approach described within this article builds on, and enhances, current accepted models.","container-title":"BMC Medical Research Methodology","DOI":"10.1186/s12874-019-0707-y","ISSN":"1471-2288","issue":"1","journalAbbreviation":"BMC Med Res Methodol","language":"en","page":"66","source":"DOI.org (Crossref)","title":"Attempting rigour and replicability in thematic analysis of qualitative research data; a case study of codebook development","volume":"19","author":[{"family":"Roberts","given":"Kate"},{"family":"Dowell","given":"Anthony"},{"family":"Nie","given":"Jing-Bao"}],"issued":{"date-parts":[["2019",12]]}}}],"schema":"https://github.com/citation-style-language/schema/raw/master/csl-citation.json"} </w:instrText>
+      </w:r>
+      <w:r>
+        <w:rPr>
+          <w:rFonts w:ascii="Times" w:eastAsia="Times" w:hAnsi="Times" w:cs="Times"/>
+        </w:rPr>
+        <w:fldChar w:fldCharType="separate"/>
+      </w:r>
+      <w:r>
+        <w:rPr>
+          <w:rFonts w:ascii="Times" w:eastAsia="Times" w:hAnsi="Times" w:cs="Times"/>
+          <w:noProof/>
+        </w:rPr>
+        <w:t>(Roberts et al., 2019)</w:t>
+      </w:r>
+      <w:r>
+        <w:rPr>
+          <w:rFonts w:ascii="Times" w:eastAsia="Times" w:hAnsi="Times" w:cs="Times"/>
+        </w:rPr>
+        <w:fldChar w:fldCharType="end"/>
+      </w:r>
+      <w:r>
+        <w:rPr>
+          <w:rFonts w:ascii="Times" w:eastAsia="Times" w:hAnsi="Times" w:cs="Times"/>
+        </w:rPr>
+        <w:t xml:space="preserve">. This is an essential criterion for this work as not only the predictor variables but also the crucial control variables represent some kind of metadata associated with each document in the corpus. Topic modelling variations, such as Latent Dirichlet Allocation (LDA), Correlated Topic Modelling (CTM) and STM have been widely applied to perform evidence mapping at a scale. Previous work on the datasets thematically similar to this (in </w:t>
+      </w:r>
+      <w:r>
+        <w:rPr>
+          <w:rFonts w:ascii="Times" w:eastAsia="Times" w:hAnsi="Times" w:cs="Times"/>
+        </w:rPr>
+        <w:lastRenderedPageBreak/>
+        <w:t xml:space="preserve">varying degrees) have implemented STM to identify temporal and geographical trends in climate change adaptation scholarship </w:t>
+      </w:r>
+      <w:r>
+        <w:rPr>
+          <w:rFonts w:ascii="Times" w:eastAsia="Times" w:hAnsi="Times" w:cs="Times"/>
+        </w:rPr>
+        <w:fldChar w:fldCharType="begin"/>
+      </w:r>
+      <w:r>
+        <w:rPr>
+          <w:rFonts w:ascii="Times" w:eastAsia="Times" w:hAnsi="Times" w:cs="Times"/>
+        </w:rPr>
+        <w:instrText xml:space="preserve"> ADDIN ZOTERO_ITEM CSL_CITATION {"citationID":"09jLMrJe","properties":{"formattedCitation":"(Sietsma et al., 2021)","plainCitation":"(Sietsma et al., 2021)","noteIndex":0},"citationItems":[{"id":661,"uris":["http://zotero.org/users/local/3vEpLU1x/items/QFQD9Z2L"],"itemData":{"id":661,"type":"article-journal","abstract":"Abstract\n            \n              The scientific literature on climate change adaptation has become too large to assess manually. Beyond standard scientometrics, questions about if and how the field is progressing thus remain largely unanswered. Here we provide a novel, inquisitive, computer-assisted evidence mapping methodology that combines expert interviews (\n              n\n              = 26) and structural topic modelling to evaluate open-ended research questions on progress in the field. We apply this to 62</w:instrText>
+      </w:r>
+      <w:r>
+        <w:rPr>
+          <w:rFonts w:eastAsia="Times"/>
+        </w:rPr>
+        <w:instrText> </w:instrText>
+      </w:r>
+      <w:r>
+        <w:rPr>
+          <w:rFonts w:ascii="Times" w:eastAsia="Times" w:hAnsi="Times" w:cs="Times"/>
+        </w:rPr>
+        <w:instrText xml:space="preserve">191 adaptation-relevant scientific publications (1988–2020), selected through supervised machine learning from a comprehensive climate change query. Comparing the literature to key benchmarks of mature adaptation research, our findings align with trends in the adaptation literature observed by most experts: the field is maturing, growing rapidly, and diversifying, with social science and implementation topics arising next to the still-dominant natural sciences and impacts-focused research. Formally assessing the representativeness of IPCC citations, we find evidence of a delay effect for fast-growing areas of research like adaptation strategies and governance. Similarly, we show significant topic biases by geographic location: especially disaster and development-related topics are often studied in Southern countries by authors from the North, while Northern countries dominate governance topics. Moreover, there is a general paucity of research in some highly vulnerable countries. Experts lastly signal a need for meaningful stakeholder involvement. Expanding on the methods presented here would aid the comprehensive and transparent monitoring of adaptation research. For the evidence synthesis community, our methodology provides an example of how to move beyond the descriptive towards the inquisitive and formally evaluating research questions.","container-title":"Environmental Research Letters","DOI":"10.1088/1748-9326/abf7f3","ISSN":"1748-9326","issue":"5","journalAbbreviation":"Environ. Res. Lett.","language":"en","page":"054038","source":"DOI.org (Crossref)","title":"Progress in climate change adaptation research","volume":"16","author":[{"family":"Sietsma","given":"Anne J"},{"family":"Ford","given":"James D"},{"family":"Callaghan","given":"Max W"},{"family":"Minx","given":"Jan C"}],"issued":{"date-parts":[["2021",5,1]]}}}],"schema":"https://github.com/citation-style-language/schema/raw/master/csl-citation.json"} </w:instrText>
+      </w:r>
+      <w:r>
+        <w:rPr>
+          <w:rFonts w:ascii="Times" w:eastAsia="Times" w:hAnsi="Times" w:cs="Times"/>
+        </w:rPr>
+        <w:fldChar w:fldCharType="separate"/>
+      </w:r>
+      <w:r>
+        <w:rPr>
+          <w:rFonts w:ascii="Times" w:eastAsia="Times" w:hAnsi="Times" w:cs="Times"/>
+          <w:noProof/>
+        </w:rPr>
+        <w:t>(Sietsma et al., 2021)</w:t>
+      </w:r>
+      <w:r>
+        <w:rPr>
+          <w:rFonts w:ascii="Times" w:eastAsia="Times" w:hAnsi="Times" w:cs="Times"/>
+        </w:rPr>
+        <w:fldChar w:fldCharType="end"/>
+      </w:r>
+      <w:r>
+        <w:rPr>
+          <w:rFonts w:ascii="Times" w:eastAsia="Times" w:hAnsi="Times" w:cs="Times"/>
+        </w:rPr>
+        <w:t xml:space="preserve">; CTM to analyse sentiment in mass media discourse on climate change </w:t>
+      </w:r>
+      <w:r>
+        <w:rPr>
+          <w:rFonts w:ascii="Times" w:eastAsia="Times" w:hAnsi="Times" w:cs="Times"/>
+        </w:rPr>
+        <w:fldChar w:fldCharType="begin"/>
+      </w:r>
+      <w:r>
+        <w:rPr>
+          <w:rFonts w:ascii="Times" w:eastAsia="Times" w:hAnsi="Times" w:cs="Times"/>
+        </w:rPr>
+        <w:instrText xml:space="preserve"> ADDIN ZOTERO_ITEM CSL_CITATION {"citationID":"lG3XaG6K","properties":{"formattedCitation":"(Rabitz et al., 2021)","plainCitation":"(Rabitz et al., 2021)","noteIndex":0},"citationItems":[{"id":808,"uris":["http://zotero.org/users/local/3vEpLU1x/items/G233EKXM"],"itemData":{"id":808,"type":"article-journal","abstract":"This article investigates the presence of domestic-international linkages in the Lithuanian mass media discourse on climate change. We apply the domestication framework which distin­ guishes three types of framing climate change in the media: as a domestic issue disconnected from its global dimensions, as a global issue disconnected from the geographic location in which news is being produced and consumed, and as an issue that links together the domestic and international levels. We estimate a Correlated Topic Model for a dataset of 583 Lithuanian news articles published between 2017 and 2018. Classifying the resulting topics as respectively associated with either type of domestication, we find that domestic-international linkages (‘extroverted domestication’) accounts for roughly half of the latent semantic structure of our corpus, while the disconnected globalized perspective on climate change (‘counterdomestication’) accounts for a third. We conclude that the Lithuanian mass media discourse on climate change is strongly internationalized and suggest potential avenues for the further development and application of the domestication framework.","container-title":"Environmental Sociology","DOI":"10.1080/23251042.2020.1866281","ISSN":"2325-1042","issue":"3","journalAbbreviation":"Environmental Sociology","language":"en","page":"214-224","source":"DOI.org (Crossref)","title":"Topic modelling the news media representation of climate change","volume":"7","author":[{"family":"Rabitz","given":"Florian"},{"family":"Telešienė","given":"Audronė"},{"family":"Zolubienė","given":"Eimantė"}],"issued":{"date-parts":[["2021",7,3]]}}}],"schema":"https://github.com/citation-style-language/schema/raw/master/csl-citation.json"} </w:instrText>
+      </w:r>
+      <w:r>
+        <w:rPr>
+          <w:rFonts w:ascii="Times" w:eastAsia="Times" w:hAnsi="Times" w:cs="Times"/>
+        </w:rPr>
+        <w:fldChar w:fldCharType="separate"/>
+      </w:r>
+      <w:r>
+        <w:rPr>
+          <w:rFonts w:ascii="Times" w:eastAsia="Times" w:hAnsi="Times" w:cs="Times"/>
+          <w:noProof/>
+        </w:rPr>
+        <w:t>(Rabitz et al., 2021)</w:t>
+      </w:r>
+      <w:r>
+        <w:rPr>
+          <w:rFonts w:ascii="Times" w:eastAsia="Times" w:hAnsi="Times" w:cs="Times"/>
+        </w:rPr>
+        <w:fldChar w:fldCharType="end"/>
+      </w:r>
+      <w:r>
+        <w:rPr>
+          <w:rFonts w:ascii="Times" w:eastAsia="Times" w:hAnsi="Times" w:cs="Times"/>
+        </w:rPr>
+        <w:t xml:space="preserve">; LDA to determine research gaps in research on human mobility and drought or heat </w:t>
+      </w:r>
+      <w:r>
+        <w:rPr>
+          <w:rFonts w:ascii="Times" w:eastAsia="Times" w:hAnsi="Times" w:cs="Times"/>
+        </w:rPr>
+        <w:fldChar w:fldCharType="begin"/>
+      </w:r>
+      <w:r>
+        <w:rPr>
+          <w:rFonts w:ascii="Times" w:eastAsia="Times" w:hAnsi="Times" w:cs="Times"/>
+        </w:rPr>
+        <w:instrText xml:space="preserve"> ADDIN ZOTERO_ITEM CSL_CITATION {"citationID":"MCYggp2w","properties":{"formattedCitation":"(Zander et al., 2023)","plainCitation":"(Zander et al., 2023)","noteIndex":0},"citationItems":[{"id":807,"uris":["http://zotero.org/users/local/3vEpLU1x/items/BTDFJ4FT"],"itemData":{"id":807,"type":"article-journal","abstract":"We conducted a systematic literature review of peer-reviewed full text articles on the nexus between human mobility and drought or heat published between 2001 and 2021, inclusive. We identified 387 relevant articles, all of which were analysed descriptively using a dictionary-based approach and by using an unsupervised machine learning–based Latent Dirichlet Allocation (LDA) model. Most articles were in response to droughts (71%), but heat and extreme temperature became more prominent after 2015. The drought-related literature focuses geographically on African and Southern Asian countries, while heatrelated research has mainly been conducted in developed countries (mostly in the USA and Australia). For both hazards, European countries are under-represented. The LDA model identified 46 topics which were clustered into five major themes. One cluster (14% of all articles) included literature on heat-related mobility, mostly data-driven models, including amenity migration. The other four clusters included literature on drought, primarily on farming societies and the agricultural sector with three of those clusters making up 63% of all articles, with the common overarching focus on climate migration and food security. One of the four drought clusters focused on social dysfunction in relation to droughts. A sentiment analysis showed articles focusing on voluntary mobility as part of adaptation to drought and heat were more positive than articles focusing on migration triggered by droughts and heat. Based on the topics and the article characterisation, we identified various research gaps, including migration in relation to urban droughts, heat in farming societies and in urban societies of developing countries, planned retreat from hot to cooler places, and the inability or barriers to doing so. More research is also needed to understand the compound effect of drought and heat, and the social and psychological processes that lead to a mobility decision.","container-title":"Climatic Change","DOI":"10.1007/s10584-023-03524-1","ISSN":"0165-0009, 1573-1480","issue":"4","journalAbbreviation":"Climatic Change","language":"en","page":"42","source":"DOI.org (Crossref)","title":"Topic modelling the mobility response to heat and drought","volume":"176","author":[{"family":"Zander","given":"Kerstin K."},{"family":"Baggen","given":"Hunter S."},{"family":"Garnett","given":"Stephen T."}],"issued":{"date-parts":[["2023",4]]}}}],"schema":"https://github.com/citation-style-language/schema/raw/master/csl-citation.json"} </w:instrText>
+      </w:r>
+      <w:r>
+        <w:rPr>
+          <w:rFonts w:ascii="Times" w:eastAsia="Times" w:hAnsi="Times" w:cs="Times"/>
+        </w:rPr>
+        <w:fldChar w:fldCharType="separate"/>
+      </w:r>
+      <w:r>
+        <w:rPr>
+          <w:rFonts w:ascii="Times" w:eastAsia="Times" w:hAnsi="Times" w:cs="Times"/>
+          <w:noProof/>
+        </w:rPr>
+        <w:t>(Zander et al., 2023)</w:t>
+      </w:r>
+      <w:r>
+        <w:rPr>
+          <w:rFonts w:ascii="Times" w:eastAsia="Times" w:hAnsi="Times" w:cs="Times"/>
+        </w:rPr>
+        <w:fldChar w:fldCharType="end"/>
+      </w:r>
+      <w:r>
+        <w:rPr>
+          <w:rFonts w:ascii="Times" w:eastAsia="Times" w:hAnsi="Times" w:cs="Times"/>
+        </w:rPr>
+        <w:t>.</w:t>
+      </w:r>
+      <w:r>
+        <w:rPr>
+          <w:rFonts w:ascii="Times" w:eastAsia="Times" w:hAnsi="Times" w:cs="Times"/>
+        </w:rPr>
+        <w:t xml:space="preserve"> We implement STM using the R </w:t>
       </w:r>
       <w:proofErr w:type="spellStart"/>
       <w:r>
         <w:rPr>
           <w:rFonts w:ascii="Times" w:eastAsia="Times" w:hAnsi="Times" w:cs="Times"/>
-        </w:rPr>
-        <w:t>Sietsma</w:t>
+          <w:b/>
+          <w:bCs/>
+        </w:rPr>
+        <w:t>stm</w:t>
       </w:r>
       <w:proofErr w:type="spellEnd"/>
       <w:r>
         <w:rPr>
           <w:rFonts w:ascii="Times" w:eastAsia="Times" w:hAnsi="Times" w:cs="Times"/>
         </w:rPr>
-        <w:t xml:space="preserve"> et al. </w:t>
+        <w:t xml:space="preserve"> package, and explore the output </w:t>
+      </w:r>
+      <w:r>
+        <w:rPr>
+          <w:rFonts w:ascii="Times" w:eastAsia="Times" w:hAnsi="Times" w:cs="Times"/>
+        </w:rPr>
+        <w:t xml:space="preserve">at 75, 100 and 125 topics, </w:t>
+      </w:r>
+      <w:r>
+        <w:rPr>
+          <w:rFonts w:ascii="Times" w:eastAsia="Times" w:hAnsi="Times" w:cs="Times"/>
+          <w:highlight w:val="yellow"/>
+        </w:rPr>
+        <w:t>with N being the preferred topic configuration [2 experts]</w:t>
+      </w:r>
+      <w:r>
+        <w:rPr>
+          <w:rFonts w:ascii="Times" w:eastAsia="Times" w:hAnsi="Times" w:cs="Times"/>
+          <w:highlight w:val="yellow"/>
+        </w:rPr>
+        <w:t xml:space="preserve">. </w:t>
+      </w:r>
+      <w:r>
+        <w:rPr>
+          <w:rFonts w:ascii="Times" w:eastAsia="Times" w:hAnsi="Times" w:cs="Times"/>
+        </w:rPr>
+        <w:t xml:space="preserve">Different approaches towards STM output exploration and </w:t>
+      </w:r>
+      <w:r>
+        <w:rPr>
+          <w:rFonts w:ascii="Courier New" w:eastAsia="Courier New" w:hAnsi="Courier New" w:cs="Courier New"/>
+          <w:b/>
+        </w:rPr>
+        <w:t>K</w:t>
+      </w:r>
+      <w:r>
+        <w:rPr>
+          <w:rFonts w:ascii="Times" w:eastAsia="Times" w:hAnsi="Times" w:cs="Times"/>
+        </w:rPr>
+        <w:t xml:space="preserve"> definition have been described in the literature, with no consensus on a universal quantitative assessment tool. Hence, the assessment here is rather qualitative. As suggested by Müller-Hansen </w:t>
+      </w:r>
+      <w:r>
+        <w:rPr>
+          <w:rFonts w:ascii="Times" w:eastAsia="Times" w:hAnsi="Times" w:cs="Times"/>
+          <w:i/>
+        </w:rPr>
+        <w:t>et al.</w:t>
+      </w:r>
+      <w:r>
+        <w:rPr>
+          <w:rFonts w:ascii="Times" w:eastAsia="Times" w:hAnsi="Times" w:cs="Times"/>
+        </w:rPr>
+        <w:t xml:space="preserve">, when the question one pursues to answer with the support of a topic model is qualitative in nature, the decision on the final number of topics should be based on the sought-after level of granularity and the intelligibility of the model outputs </w:t>
       </w:r>
       <w:r>
         <w:rPr>
@@ -952,7 +1528,7 @@
         <w:rPr>
           <w:rFonts w:ascii="Times" w:eastAsia="Times" w:hAnsi="Times" w:cs="Times"/>
         </w:rPr>
-        <w:instrText xml:space="preserve"> ADDIN ZOTERO_ITEM CSL_CITATION {"citationID":"whXBlNUR","properties":{"formattedCitation":"(Sietsma et al., 2022)","plainCitation":"(Sietsma et al., 2022)","noteIndex":0},"citationItems":[{"id":473,"uris":["http://zotero.org/users/local/3vEpLU1x/items/IPAWRPYH"],"itemData":{"id":473,"type":"report","abstract":"Background — Countries around the globe have started implementing policies to respond to the current and future risks of climate change. The scientific literature on these adaptation policies is fragmented and no central typology is generally accepted, making tracking of global adaptation policy progress difficult.","genre":"preprint","language":"en","note":"DOI: 10.21203/rs.3.pex-1836/v1","publisher":"Protocol Exchange","source":"DOI.org (Crossref)","title":"Global Tracking of Climate Change Adaptation Policy Using Machine Learning: a Systematic Map Protocol","title-short":"Global Tracking of Climate Change Adaptation Policy Using Machine Learning","URL":"https://protocolexchange.researchsquare.com/article/pex-1836/v1","author":[{"family":"Sietsma","given":"Anne J."},{"family":"Callaghan","given":"Max"},{"family":"Biesbroek","given":"Robbert"},{"family":"Theokritoff","given":"Emily"},{"family":"Thomas","given":"Adelle"},{"family":"Canosa","given":"Iván Villaverde"},{"family":"Schleussner","given":"Carl-Friedrich"},{"family":"Ford","given":"James D."},{"family":"Minx","given":"Jan C."}],"accessed":{"date-parts":[["2023",5,5]]},"issued":{"date-parts":[["2022",2,25]]}}}],"schema":"https://github.com/citation-style-language/schema/raw/master/csl-citation.json"} </w:instrText>
+        <w:instrText xml:space="preserve"> ADDIN ZOTERO_ITEM CSL_CITATION {"citationID":"TWS8u9v8","properties":{"formattedCitation":"(M\\uc0\\u252{}ller-Hansen et al., 2020)","plainCitation":"(Müller-Hansen et al., 2020)","noteIndex":0},"citationItems":[{"id":715,"uris":["http://zotero.org/users/local/3vEpLU1x/items/SRGPDBIV"],"itemData":{"id":715,"type":"article-journal","abstract":"Augmenting traditional social science methods with computational analysis is crucial if we are to exploit the vast digital archives of text data that have become available over the past two decades. In this journal, Benites-Lazaro et al. [1] showcase this in an application of topic modeling and other computational methods to an actor-specific examination of changes in policy discourse on ethanol in Brazil and point out methodological promises and challenges. However, their contribution also highlights the need for establishing codes of practice for compu­ tational text analysis. In this perspective, we discuss five areas for improvement when treating text as big data in light of guiding principles from computational research – transparency, reproducibility and validation – to fa­ cilitate rigorous research practice: (1) full transparency over data collection and corpus construction, (2) comprehensive method descriptions that enable reproducibility by other researchers, (3) application of rigorous model validation procedures, (4) results interpretation based on primary text and clear research design and (5) critical discussion and contextualization of main findings. We conclude that the energy social science community needs to develop codes of practice to build on the promising research within the field of computational text analysis and suggest first steps into this direction.","container-title":"Energy Research &amp; Social Science","DOI":"10.1016/j.erss.2020.101691","ISSN":"22146296","journalAbbreviation":"Energy Research &amp; Social Science","language":"en","page":"101691","source":"DOI.org (Crossref)","title":"Text as big data: Develop codes of practice for rigorous computational text analysis in energy social science","title-short":"Text as big data","volume":"70","author":[{"family":"Müller-Hansen","given":"Finn"},{"family":"Callaghan","given":"Max W."},{"family":"Minx","given":"Jan C."}],"issued":{"date-parts":[["2020",12]]}}}],"schema":"https://github.com/citation-style-language/schema/raw/master/csl-citation.json"} </w:instrText>
       </w:r>
       <w:r>
         <w:rPr>
@@ -962,10 +1538,9 @@
       </w:r>
       <w:r>
         <w:rPr>
-          <w:rFonts w:ascii="Times" w:eastAsia="Times" w:hAnsi="Times" w:cs="Times"/>
-          <w:noProof/>
-        </w:rPr>
-        <w:t>(Sietsma et al., 2022)</w:t>
+          <w:rFonts w:ascii="Times" w:hAnsi="Times"/>
+        </w:rPr>
+        <w:t>(Müller-Hansen et al., 2020)</w:t>
       </w:r>
       <w:r>
         <w:rPr>
@@ -977,161 +1552,35 @@
         <w:rPr>
           <w:rFonts w:ascii="Times" w:eastAsia="Times" w:hAnsi="Times" w:cs="Times"/>
         </w:rPr>
-        <w:t xml:space="preserve"> </w:t>
-      </w:r>
-      <w:r>
-        <w:rPr>
-          <w:rFonts w:ascii="Times" w:eastAsia="Times" w:hAnsi="Times" w:cs="Times"/>
-        </w:rPr>
-        <w:t xml:space="preserve">to </w:t>
-      </w:r>
-      <w:r>
-        <w:rPr>
-          <w:rFonts w:ascii="Times" w:eastAsia="Times" w:hAnsi="Times" w:cs="Times"/>
-        </w:rPr>
-        <w:t>search for the literature. The query is recorded in the Supplementary Table 1.</w:t>
-      </w:r>
-      <w:r>
-        <w:rPr>
-          <w:rFonts w:ascii="Times" w:eastAsia="Times" w:hAnsi="Times" w:cs="Times"/>
-        </w:rPr>
-        <w:t xml:space="preserve"> </w:t>
-      </w:r>
-    </w:p>
-    <w:p>
-      <w:pPr>
-        <w:rPr>
-          <w:rFonts w:ascii="Times" w:eastAsia="Times" w:hAnsi="Times" w:cs="Times"/>
-        </w:rPr>
-      </w:pPr>
-    </w:p>
-    <w:p>
-      <w:pPr>
-        <w:rPr>
-          <w:rFonts w:ascii="Times" w:eastAsia="Times" w:hAnsi="Times" w:cs="Times"/>
-        </w:rPr>
-      </w:pPr>
-      <w:r>
-        <w:rPr>
-          <w:rFonts w:ascii="Times" w:eastAsia="Times" w:hAnsi="Times" w:cs="Times"/>
-        </w:rPr>
-        <w:lastRenderedPageBreak/>
-        <w:t xml:space="preserve">Climate governance specific to adaptation is particularly vulnerable to reinforcing implicit bias and thus reproducing existing injustices. It is also the area of climate science most closely related to human beings. It thus creates a unique topical space, where one could either include a social justice dimension in the research agenda, or rather ignore it. It is also a sentiment expressed in existing research that adaptation policies must be assessed for justice considerations </w:t>
-      </w:r>
-      <w:r>
-        <w:rPr>
-          <w:rFonts w:ascii="Times" w:eastAsia="Times" w:hAnsi="Times" w:cs="Times"/>
-        </w:rPr>
-        <w:fldChar w:fldCharType="begin"/>
-      </w:r>
-      <w:r>
-        <w:rPr>
-          <w:rFonts w:ascii="Times" w:eastAsia="Times" w:hAnsi="Times" w:cs="Times"/>
-        </w:rPr>
-        <w:instrText xml:space="preserve"> ADDIN ZOTERO_ITEM CSL_CITATION {"citationID":"ODNlBVPQ","properties":{"formattedCitation":"(Juhola et al., 2022)","plainCitation":"(Juhola et al., 2022)","noteIndex":0},"citationItems":[{"id":813,"uris":["http://zotero.org/users/local/3vEpLU1x/items/NUDNGG8S"],"itemData":{"id":813,"type":"article-journal","abstract":"Considerations of justice with regards to climate change adaptation are increasingly called for in the academic literature, but little attention has been paid to the dimensions of justice regarding the development of adaptation policy and instruments used. Thus, there is a gap when it comes to connecting the dimensions of justice to different types of adaptation strategies and plans. Here, we synthesise the findings of previous studies to create an adaptation justice index for the four dimensions of climate justice in the context of adaptation: recognitional, distributive, procedural and restorative justice. This index can be used ex ante to analyse and compare climate adaptation strategies and plans in different societal contexts as well as at different levels of governance, and we illustrate this by analysing four national and four city-level strategies. As adaptation planning is still a relatively new area of climate governance, the results offer potential for justice informed evaluation of adaptation plans and strategies.","container-title":"Environmental Science &amp; Policy","DOI":"10.1016/j.envsci.2022.07.024","ISSN":"14629011","journalAbbreviation":"Environmental Science &amp; Policy","language":"en","page":"609-619","source":"DOI.org (Crossref)","title":"Connecting climate justice and adaptation planning: An adaptation justice index","title-short":"Connecting climate justice and adaptation planning","volume":"136","author":[{"family":"Juhola","given":"Sirkku"},{"family":"Heikkinen","given":"Milja"},{"family":"Pietilä","given":"Taru"},{"family":"Groundstroem","given":"Fanny"},{"family":"Käyhkö","given":"Janina"}],"issued":{"date-parts":[["2022",10]]}}}],"schema":"https://github.com/citation-style-language/schema/raw/master/csl-citation.json"} </w:instrText>
-      </w:r>
-      <w:r>
-        <w:rPr>
-          <w:rFonts w:ascii="Times" w:eastAsia="Times" w:hAnsi="Times" w:cs="Times"/>
-        </w:rPr>
-        <w:fldChar w:fldCharType="separate"/>
-      </w:r>
-      <w:r>
-        <w:rPr>
-          <w:rFonts w:ascii="Times" w:eastAsia="Times" w:hAnsi="Times" w:cs="Times"/>
-          <w:noProof/>
-        </w:rPr>
-        <w:t>(Juhola et al., 2022)</w:t>
-      </w:r>
-      <w:r>
-        <w:rPr>
-          <w:rFonts w:ascii="Times" w:eastAsia="Times" w:hAnsi="Times" w:cs="Times"/>
-        </w:rPr>
-        <w:fldChar w:fldCharType="end"/>
-      </w:r>
-      <w:r>
-        <w:rPr>
-          <w:rFonts w:ascii="Times" w:eastAsia="Times" w:hAnsi="Times" w:cs="Times"/>
-        </w:rPr>
-        <w:t xml:space="preserve">. </w:t>
-      </w:r>
-    </w:p>
-    <w:p>
-      <w:pPr>
-        <w:rPr>
-          <w:rFonts w:ascii="Times" w:eastAsia="Times" w:hAnsi="Times" w:cs="Times"/>
-        </w:rPr>
-      </w:pPr>
-    </w:p>
-    <w:p>
-      <w:pPr>
-        <w:rPr>
-          <w:rFonts w:ascii="Times" w:eastAsia="Times" w:hAnsi="Times" w:cs="Times"/>
-        </w:rPr>
-      </w:pPr>
-      <w:r>
-        <w:rPr>
-          <w:rFonts w:ascii="Times" w:eastAsia="Times" w:hAnsi="Times" w:cs="Times"/>
-        </w:rPr>
-        <w:t xml:space="preserve">The query is implemented on Scopus and Web of Science, </w:t>
-      </w:r>
-      <w:r>
-        <w:rPr>
-          <w:rFonts w:ascii="Times" w:eastAsia="Times" w:hAnsi="Times" w:cs="Times"/>
-        </w:rPr>
-        <w:t>resulting in</w:t>
-      </w:r>
-      <w:r>
-        <w:rPr>
-          <w:rFonts w:ascii="Times" w:eastAsia="Times" w:hAnsi="Times" w:cs="Times"/>
-        </w:rPr>
-        <w:t xml:space="preserve"> 70 319 </w:t>
-      </w:r>
-      <w:r>
-        <w:rPr>
-          <w:rFonts w:ascii="Times" w:eastAsia="Times" w:hAnsi="Times" w:cs="Times"/>
-        </w:rPr>
-        <w:t xml:space="preserve">document records that contain author-specific information. We process the data to extract all the necessary variable values [refer to </w:t>
-      </w:r>
-      <w:proofErr w:type="spellStart"/>
-      <w:r>
-        <w:rPr>
-          <w:rFonts w:ascii="Times" w:eastAsia="Times" w:hAnsi="Times" w:cs="Times"/>
-        </w:rPr>
-        <w:t>daggity</w:t>
-      </w:r>
-      <w:proofErr w:type="spellEnd"/>
-      <w:r>
-        <w:rPr>
-          <w:rFonts w:ascii="Times" w:eastAsia="Times" w:hAnsi="Times" w:cs="Times"/>
-        </w:rPr>
-        <w:t xml:space="preserve"> and a graph that captures every step]. We clean first names for all the authorship instances by getting rid of empty records, initials and special characters before deriving a gender estimate.</w:t>
-      </w:r>
-      <w:r>
-        <w:rPr>
-          <w:rFonts w:ascii="Times" w:eastAsia="Times" w:hAnsi="Times" w:cs="Times"/>
-        </w:rPr>
-        <w:t xml:space="preserve"> We exclude papers published in economics from consideration for first and last author gender as the authorships there are conventionally listed alphabetically.</w:t>
-      </w:r>
-    </w:p>
-    <w:p>
-      <w:pPr>
-        <w:rPr>
-          <w:rFonts w:ascii="Times" w:eastAsia="Times" w:hAnsi="Times" w:cs="Times"/>
-        </w:rPr>
-      </w:pPr>
-    </w:p>
-    <w:p>
-      <w:pPr>
-        <w:rPr>
-          <w:rFonts w:ascii="Times" w:eastAsia="Times" w:hAnsi="Times" w:cs="Times"/>
-        </w:rPr>
-      </w:pPr>
-      <w:r>
-        <w:rPr>
-          <w:rFonts w:ascii="Times" w:eastAsia="Times" w:hAnsi="Times" w:cs="Times"/>
-        </w:rPr>
-        <w:t xml:space="preserve">We implement STM </w:t>
+        <w:t>.</w:t>
+      </w:r>
+      <w:r>
+        <w:rPr>
+          <w:rFonts w:ascii="Times" w:eastAsia="Times" w:hAnsi="Times" w:cs="Times"/>
+          <w:highlight w:val="yellow"/>
+        </w:rPr>
+        <w:t xml:space="preserve"> </w:t>
+      </w:r>
+      <w:r>
+        <w:rPr>
+          <w:rFonts w:ascii="Times" w:eastAsia="Times" w:hAnsi="Times" w:cs="Times"/>
+          <w:highlight w:val="yellow"/>
+        </w:rPr>
+        <w:t>The</w:t>
+      </w:r>
+      <w:r>
+        <w:rPr>
+          <w:rFonts w:ascii="Times" w:eastAsia="Times" w:hAnsi="Times" w:cs="Times"/>
+          <w:highlight w:val="yellow"/>
+        </w:rPr>
+        <w:t xml:space="preserve"> resulting</w:t>
+      </w:r>
+      <w:r>
+        <w:rPr>
+          <w:rFonts w:ascii="Times" w:eastAsia="Times" w:hAnsi="Times" w:cs="Times"/>
+          <w:highlight w:val="yellow"/>
+        </w:rPr>
+        <w:t xml:space="preserve"> topics are then named and categorised in an exercise involving 2 experts to ensure consistency.</w:t>
       </w:r>
     </w:p>
     <w:p>
@@ -1179,7 +1628,19 @@
         <w:rPr>
           <w:lang w:val="en-IE"/>
         </w:rPr>
-        <w:t xml:space="preserve">package for STM to estimate the effects of the author’s gender, the gender inequality index of the country of their affiliation, and the impact factor of the journal where the study was published, on the topic proportions for each of the topics considered relevant for </w:t>
+        <w:t xml:space="preserve">package for STM to estimate the effects of the author’s gender, </w:t>
+      </w:r>
+      <w:r>
+        <w:rPr>
+          <w:lang w:val="en-IE"/>
+        </w:rPr>
+        <w:t>and the control variables</w:t>
+      </w:r>
+      <w:r>
+        <w:rPr>
+          <w:lang w:val="en-IE"/>
+        </w:rPr>
+        <w:t xml:space="preserve">, on the topic proportions for each of the topics considered relevant for </w:t>
       </w:r>
       <w:r>
         <w:rPr>
@@ -1196,100 +1657,263 @@
         </w:rPr>
         <w:t>.</w:t>
       </w:r>
-    </w:p>
-    <w:p>
-      <w:pPr>
-        <w:rPr>
-          <w:rFonts w:ascii="Times" w:eastAsia="Times" w:hAnsi="Times" w:cs="Times"/>
-        </w:rPr>
-      </w:pPr>
-    </w:p>
-    <w:p>
-      <w:pPr>
-        <w:rPr>
-          <w:rFonts w:ascii="Times" w:eastAsia="Times" w:hAnsi="Times" w:cs="Times"/>
-        </w:rPr>
-      </w:pPr>
-      <w:r>
-        <w:rPr>
-          <w:rFonts w:ascii="Times" w:eastAsia="Times" w:hAnsi="Times" w:cs="Times"/>
-        </w:rPr>
-        <w:t>Limitations</w:t>
-      </w:r>
+      <w:r>
+        <w:rPr>
+          <w:lang w:val="en-IE"/>
+        </w:rPr>
+        <w:t xml:space="preserve"> </w:t>
+      </w:r>
+    </w:p>
+    <w:p>
+      <w:pPr>
+        <w:rPr>
+          <w:rFonts w:ascii="Times" w:eastAsia="Times" w:hAnsi="Times" w:cs="Times"/>
+        </w:rPr>
+      </w:pPr>
       <w:r>
         <w:rPr>
           <w:rFonts w:ascii="Times" w:eastAsia="Times" w:hAnsi="Times" w:cs="Times"/>
         </w:rPr>
         <w:br/>
+        <w:t>The methods applied in this study are subject to both systemic and conceptual limitations</w:t>
+      </w:r>
+      <w:r>
+        <w:rPr>
+          <w:rFonts w:ascii="Times" w:eastAsia="Times" w:hAnsi="Times" w:cs="Times"/>
+        </w:rPr>
+        <w:t>:</w:t>
+      </w:r>
+    </w:p>
+    <w:p>
+      <w:pPr>
+        <w:pStyle w:val="ListParagraph"/>
+        <w:numPr>
+          <w:ilvl w:val="0"/>
+          <w:numId w:val="2"/>
+        </w:numPr>
+        <w:rPr>
+          <w:rFonts w:ascii="Times" w:eastAsia="Times" w:hAnsi="Times" w:cs="Times"/>
+        </w:rPr>
+      </w:pPr>
+      <w:r>
+        <w:rPr>
+          <w:rFonts w:ascii="Times" w:eastAsia="Times" w:hAnsi="Times" w:cs="Times"/>
+        </w:rPr>
+        <w:t xml:space="preserve">dataset-related limitations (such as exclusive focus on English-denominated literature, and reproduction of publication-related biases </w:t>
+      </w:r>
+      <w:r>
+        <w:rPr>
+          <w:rFonts w:ascii="Times" w:eastAsia="Times" w:hAnsi="Times" w:cs="Times"/>
+          <w:highlight w:val="yellow"/>
+        </w:rPr>
+        <w:t>[</w:t>
+      </w:r>
+      <w:proofErr w:type="spellStart"/>
+      <w:r>
+        <w:rPr>
+          <w:rFonts w:ascii="Times" w:eastAsia="Times" w:hAnsi="Times" w:cs="Times"/>
+          <w:highlight w:val="yellow"/>
+        </w:rPr>
+        <w:t>Cislak</w:t>
+      </w:r>
+      <w:proofErr w:type="spellEnd"/>
+      <w:r>
+        <w:rPr>
+          <w:rFonts w:ascii="Times" w:eastAsia="Times" w:hAnsi="Times" w:cs="Times"/>
+          <w:highlight w:val="yellow"/>
+        </w:rPr>
+        <w:t xml:space="preserve">, 2018; Ahmed, 2021; Gneezy, 2003, </w:t>
+      </w:r>
+      <w:proofErr w:type="spellStart"/>
+      <w:r>
+        <w:rPr>
+          <w:rFonts w:ascii="Times" w:eastAsia="Times" w:hAnsi="Times" w:cs="Times"/>
+          <w:highlight w:val="yellow"/>
+        </w:rPr>
+        <w:t>Liverman</w:t>
+      </w:r>
+      <w:proofErr w:type="spellEnd"/>
+      <w:r>
+        <w:rPr>
+          <w:rFonts w:ascii="Times" w:eastAsia="Times" w:hAnsi="Times" w:cs="Times"/>
+          <w:highlight w:val="yellow"/>
+        </w:rPr>
+        <w:t xml:space="preserve">, 2022, Reskin &amp; </w:t>
+      </w:r>
+      <w:proofErr w:type="spellStart"/>
+      <w:r>
+        <w:rPr>
+          <w:rFonts w:ascii="Times" w:eastAsia="Times" w:hAnsi="Times" w:cs="Times"/>
+          <w:highlight w:val="yellow"/>
+        </w:rPr>
+        <w:t>Roos</w:t>
+      </w:r>
+      <w:proofErr w:type="spellEnd"/>
+      <w:r>
+        <w:rPr>
+          <w:rFonts w:ascii="Times" w:eastAsia="Times" w:hAnsi="Times" w:cs="Times"/>
+          <w:highlight w:val="yellow"/>
+        </w:rPr>
+        <w:t>, Patricia A., 1991]</w:t>
       </w:r>
       <w:proofErr w:type="gramStart"/>
       <w:r>
         <w:rPr>
           <w:rFonts w:ascii="Times" w:eastAsia="Times" w:hAnsi="Times" w:cs="Times"/>
-        </w:rPr>
-        <w:t>The</w:t>
+          <w:highlight w:val="yellow"/>
+        </w:rPr>
+        <w:t>);</w:t>
       </w:r>
       <w:proofErr w:type="gramEnd"/>
-      <w:r>
-        <w:rPr>
-          <w:rFonts w:ascii="Times" w:eastAsia="Times" w:hAnsi="Times" w:cs="Times"/>
-        </w:rPr>
-        <w:t xml:space="preserve"> methods applied in this study are subject to both systemic and conceptual limitations. </w:t>
-      </w:r>
-    </w:p>
-    <w:p>
-      <w:pPr>
-        <w:rPr>
-          <w:rFonts w:ascii="Times" w:eastAsia="Times" w:hAnsi="Times" w:cs="Times"/>
-        </w:rPr>
-      </w:pPr>
-      <w:r>
-        <w:rPr>
-          <w:rFonts w:ascii="Times" w:eastAsia="Times" w:hAnsi="Times" w:cs="Times"/>
-          <w:highlight w:val="yellow"/>
-        </w:rPr>
-        <w:t>[</w:t>
+    </w:p>
+    <w:p>
+      <w:pPr>
+        <w:pStyle w:val="ListParagraph"/>
+        <w:numPr>
+          <w:ilvl w:val="0"/>
+          <w:numId w:val="2"/>
+        </w:numPr>
+        <w:rPr>
+          <w:rFonts w:ascii="Times" w:eastAsia="Times" w:hAnsi="Times" w:cs="Times"/>
+        </w:rPr>
+      </w:pPr>
+      <w:r>
+        <w:rPr>
+          <w:rFonts w:ascii="Times" w:eastAsia="Times" w:hAnsi="Times" w:cs="Times"/>
+        </w:rPr>
+        <w:t>limited performance and bias towards Western names of the gender prediction tools [</w:t>
       </w:r>
       <w:proofErr w:type="gramStart"/>
       <w:r>
         <w:rPr>
           <w:rFonts w:ascii="Times" w:eastAsia="Times" w:hAnsi="Times" w:cs="Times"/>
-          <w:highlight w:val="yellow"/>
-        </w:rPr>
-        <w:t>summarise</w:t>
+        </w:rPr>
+        <w:t>];</w:t>
       </w:r>
       <w:proofErr w:type="gramEnd"/>
-      <w:r>
-        <w:rPr>
-          <w:rFonts w:ascii="Times" w:eastAsia="Times" w:hAnsi="Times" w:cs="Times"/>
-          <w:highlight w:val="yellow"/>
-        </w:rPr>
-        <w:t xml:space="preserve"> briefly]</w:t>
-      </w:r>
-    </w:p>
-    <w:p>
-      <w:pPr>
-        <w:rPr>
-          <w:rFonts w:ascii="Times" w:eastAsia="Times" w:hAnsi="Times" w:cs="Times"/>
-        </w:rPr>
-      </w:pPr>
-      <w:r>
-        <w:rPr>
-          <w:rFonts w:ascii="Times" w:eastAsia="Times" w:hAnsi="Times" w:cs="Times"/>
-        </w:rPr>
-        <w:t xml:space="preserve">Nevertheless, the </w:t>
-      </w:r>
-      <w:r>
-        <w:rPr>
-          <w:rFonts w:ascii="Times" w:eastAsia="Times" w:hAnsi="Times" w:cs="Times"/>
-        </w:rPr>
-        <w:t>methodology is considered</w:t>
-      </w:r>
-      <w:r>
-        <w:rPr>
-          <w:rFonts w:ascii="Times" w:eastAsia="Times" w:hAnsi="Times" w:cs="Times"/>
-        </w:rPr>
-        <w:t xml:space="preserve"> adequate for the purpose of investigating and presenting the patterns from a large text corpus, as well as studying an entire population of academics rather than individuals.</w:t>
+    </w:p>
+    <w:p>
+      <w:pPr>
+        <w:pStyle w:val="ListParagraph"/>
+        <w:numPr>
+          <w:ilvl w:val="0"/>
+          <w:numId w:val="2"/>
+        </w:numPr>
+        <w:rPr>
+          <w:rFonts w:ascii="Times" w:eastAsia="Times" w:hAnsi="Times" w:cs="Times"/>
+        </w:rPr>
+      </w:pPr>
+      <w:r>
+        <w:rPr>
+          <w:rFonts w:ascii="Times" w:eastAsia="Times" w:hAnsi="Times" w:cs="Times"/>
+        </w:rPr>
+        <w:t xml:space="preserve">assumption of state-imposed binary gender </w:t>
+      </w:r>
+      <w:proofErr w:type="gramStart"/>
+      <w:r>
+        <w:rPr>
+          <w:rFonts w:ascii="Times" w:eastAsia="Times" w:hAnsi="Times" w:cs="Times"/>
+        </w:rPr>
+        <w:t>identity;</w:t>
+      </w:r>
+      <w:proofErr w:type="gramEnd"/>
+    </w:p>
+    <w:p>
+      <w:pPr>
+        <w:pStyle w:val="ListParagraph"/>
+        <w:numPr>
+          <w:ilvl w:val="0"/>
+          <w:numId w:val="2"/>
+        </w:numPr>
+        <w:rPr>
+          <w:rFonts w:ascii="Times" w:eastAsia="Times" w:hAnsi="Times" w:cs="Times"/>
+        </w:rPr>
+      </w:pPr>
+      <w:r>
+        <w:rPr>
+          <w:rFonts w:ascii="Times" w:eastAsia="Times" w:hAnsi="Times" w:cs="Times"/>
+        </w:rPr>
+        <w:t xml:space="preserve">crudeness of topic estimation and subjectiveness of </w:t>
+      </w:r>
+      <w:r>
+        <w:rPr>
+          <w:rFonts w:ascii="Times" w:eastAsia="Times" w:hAnsi="Times" w:cs="Times"/>
+          <w:highlight w:val="yellow"/>
+        </w:rPr>
+        <w:t xml:space="preserve">evaluation of the model’s outputs </w:t>
+      </w:r>
+      <w:r>
+        <w:rPr>
+          <w:rFonts w:ascii="Times" w:eastAsia="Times" w:hAnsi="Times" w:cs="Times"/>
+          <w:highlight w:val="yellow"/>
+        </w:rPr>
+        <w:fldChar w:fldCharType="begin"/>
+      </w:r>
+      <w:r>
+        <w:rPr>
+          <w:rFonts w:ascii="Times" w:eastAsia="Times" w:hAnsi="Times" w:cs="Times"/>
+          <w:highlight w:val="yellow"/>
+        </w:rPr>
+        <w:instrText xml:space="preserve"> ADDIN ZOTERO_ITEM CSL_CITATION {"citationID":"zQtrYMVL","properties":{"formattedCitation":"(Grimmer &amp; Stewart, 2013)","plainCitation":"(Grimmer &amp; Stewart, 2013)","noteIndex":0},"citationItems":[{"id":804,"uris":["http://zotero.org/users/local/3vEpLU1x/items/2ZVLFTP7"],"itemData":{"id":804,"type":"article-journal","abstract":"Politics and political conflict often occur in the written and spoken word. Scholars have long recognized this, but the massive costs of analyzing even moderately sized collections of texts have hindered their use in political science research. Here lies the promise of automated text analysis: it substantially reduces the costs of analyzing large collections of text. We provide a guide to this exciting new area of research and show how, in many instances, the methods have already obtained part of their promise. But there are pitfalls to using automated methods—they are no substitute for careful thought and close reading and require extensive and problem-specific validation. We survey a wide range of new methods, provide guidance on how to validate the output of the models, and clarify misconceptions and errors in the literature. To conclude, we argue that for automated text methods to become a standard tool for political scientists, methodologists must contribute new methods and new methods of validation.","container-title":"Political Analysis","DOI":"10.1093/pan/mps028","ISSN":"1047-1987, 1476-4989","issue":"3","journalAbbreviation":"Polit. anal.","language":"en","page":"267-297","source":"DOI.org (Crossref)","title":"Text as Data: The Promise and Pitfalls of Automatic Content Analysis Methods for Political Texts","title-short":"Text as Data","volume":"21","author":[{"family":"Grimmer","given":"Justin"},{"family":"Stewart","given":"Brandon M."}],"issued":{"date-parts":[["2013"]]}}}],"schema":"https://github.com/citation-style-language/schema/raw/master/csl-citation.json"} </w:instrText>
+      </w:r>
+      <w:r>
+        <w:rPr>
+          <w:rFonts w:ascii="Times" w:eastAsia="Times" w:hAnsi="Times" w:cs="Times"/>
+          <w:highlight w:val="yellow"/>
+        </w:rPr>
+        <w:fldChar w:fldCharType="separate"/>
+      </w:r>
+      <w:r>
+        <w:rPr>
+          <w:rFonts w:ascii="Times" w:eastAsia="Times" w:hAnsi="Times" w:cs="Times"/>
+          <w:noProof/>
+          <w:highlight w:val="yellow"/>
+        </w:rPr>
+        <w:t>(Grimmer &amp; Stewart, 2013)</w:t>
+      </w:r>
+      <w:r>
+        <w:rPr>
+          <w:rFonts w:ascii="Times" w:eastAsia="Times" w:hAnsi="Times" w:cs="Times"/>
+          <w:highlight w:val="yellow"/>
+        </w:rPr>
+        <w:fldChar w:fldCharType="end"/>
+      </w:r>
+      <w:r>
+        <w:rPr>
+          <w:rFonts w:ascii="Times" w:eastAsia="Times" w:hAnsi="Times" w:cs="Times"/>
+        </w:rPr>
+        <w:t>;</w:t>
+      </w:r>
+    </w:p>
+    <w:p>
+      <w:pPr>
+        <w:pStyle w:val="ListParagraph"/>
+        <w:numPr>
+          <w:ilvl w:val="0"/>
+          <w:numId w:val="2"/>
+        </w:numPr>
+        <w:rPr>
+          <w:rFonts w:ascii="Times" w:eastAsia="Times" w:hAnsi="Times" w:cs="Times"/>
+        </w:rPr>
+      </w:pPr>
+      <w:r>
+        <w:rPr>
+          <w:rFonts w:ascii="Times" w:eastAsia="Times" w:hAnsi="Times" w:cs="Times"/>
+        </w:rPr>
+        <w:t>possible tokenism in authorship and justice vocabulary [].</w:t>
+      </w:r>
+    </w:p>
+    <w:p>
+      <w:pPr>
+        <w:rPr>
+          <w:rFonts w:ascii="Times" w:eastAsia="Times" w:hAnsi="Times" w:cs="Times"/>
+        </w:rPr>
+      </w:pPr>
+      <w:r>
+        <w:rPr>
+          <w:rFonts w:ascii="Times" w:eastAsia="Times" w:hAnsi="Times" w:cs="Times"/>
+        </w:rPr>
+        <w:t>Nevertheless, the methodology is considered adequate for the purpose of investigating and presenting the patterns from a large text corpus, as well as studying an entire population of academics rather than individuals.</w:t>
       </w:r>
     </w:p>
     <w:p>
@@ -1309,12 +1933,13 @@
         </w:rPr>
       </w:pPr>
       <w:r>
+        <w:lastRenderedPageBreak/>
         <w:br w:type="page"/>
       </w:r>
     </w:p>
     <w:p>
       <w:pPr>
-        <w:pStyle w:val="berschrift2"/>
+        <w:pStyle w:val="Heading2"/>
         <w:numPr>
           <w:ilvl w:val="0"/>
           <w:numId w:val="1"/>
@@ -1439,7 +2064,7 @@
     </w:p>
     <w:p>
       <w:pPr>
-        <w:pStyle w:val="berschrift2"/>
+        <w:pStyle w:val="Heading2"/>
         <w:rPr>
           <w:lang w:val="en-IE"/>
         </w:rPr>
@@ -2208,53 +2833,28 @@
           <w:highlight w:val="yellow"/>
           <w:lang w:val="en-IE"/>
         </w:rPr>
-        <w:t>[</w:t>
-      </w:r>
-      <w:proofErr w:type="gramStart"/>
-      <w:r>
-        <w:rPr>
-          <w:highlight w:val="yellow"/>
-          <w:lang w:val="en-IE"/>
-        </w:rPr>
-        <w:t>how</w:t>
-      </w:r>
-      <w:proofErr w:type="gramEnd"/>
-      <w:r>
-        <w:rPr>
-          <w:highlight w:val="yellow"/>
-          <w:lang w:val="en-IE"/>
-        </w:rPr>
-        <w:t xml:space="preserve"> many men supervisors publish with a female first author]</w:t>
-      </w:r>
-    </w:p>
-    <w:p>
-      <w:pPr>
-        <w:rPr>
-          <w:lang w:val="en-IE"/>
-        </w:rPr>
-      </w:pPr>
-    </w:p>
-    <w:p>
-      <w:pPr>
-        <w:rPr>
-          <w:lang w:val="en-IE"/>
-        </w:rPr>
-      </w:pPr>
-      <w:proofErr w:type="gramStart"/>
-      <w:r>
-        <w:rPr>
-          <w:highlight w:val="yellow"/>
-          <w:lang w:val="en-IE"/>
-        </w:rPr>
-        <w:t>add</w:t>
-      </w:r>
-      <w:proofErr w:type="gramEnd"/>
-      <w:r>
-        <w:rPr>
-          <w:highlight w:val="yellow"/>
-          <w:lang w:val="en-IE"/>
-        </w:rPr>
-        <w:t xml:space="preserve"> gender parity by region/country</w:t>
+        <w:t>[how many men supervisors publish with a female first author]</w:t>
+      </w:r>
+    </w:p>
+    <w:p>
+      <w:pPr>
+        <w:rPr>
+          <w:lang w:val="en-IE"/>
+        </w:rPr>
+      </w:pPr>
+    </w:p>
+    <w:p>
+      <w:pPr>
+        <w:rPr>
+          <w:lang w:val="en-IE"/>
+        </w:rPr>
+      </w:pPr>
+      <w:r>
+        <w:rPr>
+          <w:highlight w:val="yellow"/>
+          <w:lang w:val="en-IE"/>
+        </w:rPr>
+        <w:t>add gender parity by region/country</w:t>
       </w:r>
     </w:p>
     <w:p>
@@ -2350,7 +2950,7 @@
     </w:p>
     <w:p>
       <w:pPr>
-        <w:pStyle w:val="berschrift2"/>
+        <w:pStyle w:val="Heading2"/>
         <w:rPr>
           <w:lang w:val="en-IE"/>
         </w:rPr>
@@ -2522,17 +3122,8 @@
           <w:highlight w:val="yellow"/>
           <w:lang w:val="en-IE"/>
         </w:rPr>
-        <w:t xml:space="preserve"> et al</w:t>
-      </w:r>
-      <w:proofErr w:type="gramStart"/>
-      <w:r>
-        <w:rPr>
-          <w:highlight w:val="yellow"/>
-          <w:lang w:val="en-IE"/>
-        </w:rPr>
-        <w:t>.,</w:t>
-      </w:r>
-      <w:proofErr w:type="gramEnd"/>
+        <w:t xml:space="preserve"> et al.,</w:t>
+      </w:r>
     </w:p>
     <w:p>
       <w:pPr>
@@ -2556,21 +3147,12 @@
           <w:lang w:val="en-IE"/>
         </w:rPr>
       </w:pPr>
-      <w:proofErr w:type="gramStart"/>
-      <w:r>
-        <w:rPr>
-          <w:highlight w:val="yellow"/>
-          <w:lang w:val="en-IE"/>
-        </w:rPr>
-        <w:t>heavily</w:t>
-      </w:r>
-      <w:proofErr w:type="gramEnd"/>
-      <w:r>
-        <w:rPr>
-          <w:highlight w:val="yellow"/>
-          <w:lang w:val="en-IE"/>
-        </w:rPr>
-        <w:t xml:space="preserve"> technical and ‘problem’- rather than ‘solution’- focused. However, several prominent</w:t>
+      <w:r>
+        <w:rPr>
+          <w:highlight w:val="yellow"/>
+          <w:lang w:val="en-IE"/>
+        </w:rPr>
+        <w:t>heavily technical and ‘problem’- rather than ‘solution’- focused. However, several prominent</w:t>
       </w:r>
       <w:r>
         <w:rPr>
@@ -3101,23 +3683,7 @@
           <w:highlight w:val="yellow"/>
           <w:lang w:val="en-IE"/>
         </w:rPr>
-        <w:t>these topics are captured in the Supplementary Tables 1</w:t>
-      </w:r>
-      <w:proofErr w:type="gramStart"/>
-      <w:r>
-        <w:rPr>
-          <w:highlight w:val="yellow"/>
-          <w:lang w:val="en-IE"/>
-        </w:rPr>
-        <w:t>,3</w:t>
-      </w:r>
-      <w:proofErr w:type="gramEnd"/>
-      <w:r>
-        <w:rPr>
-          <w:highlight w:val="yellow"/>
-          <w:lang w:val="en-IE"/>
-        </w:rPr>
-        <w:t xml:space="preserve"> and 5. As described above,</w:t>
+        <w:t>these topics are captured in the Supplementary Tables 1,3 and 5. As described above,</w:t>
       </w:r>
       <w:r>
         <w:rPr>
@@ -3169,6 +3735,7 @@
           <w:highlight w:val="yellow"/>
           <w:lang w:val="en-IE"/>
         </w:rPr>
+        <w:lastRenderedPageBreak/>
         <w:t xml:space="preserve">observed as associated with such topics as </w:t>
       </w:r>
       <w:r>
@@ -3384,7 +3951,7 @@
         </w:rPr>
         <w:t xml:space="preserve">research were the LGBTQ+ community, differently abled persons and caregivers. It is possibly still unclear how climate adaptation policies could particularly disadvantage </w:t>
       </w:r>
-      <w:commentRangeStart w:id="0"/>
+      <w:commentRangeStart w:id="1"/>
       <w:r>
         <w:rPr>
           <w:highlight w:val="yellow"/>
@@ -3406,13 +3973,13 @@
         </w:rPr>
         <w:t>minority groups</w:t>
       </w:r>
-      <w:commentRangeEnd w:id="0"/>
-      <w:r>
-        <w:rPr>
-          <w:rStyle w:val="Kommentarzeichen"/>
-          <w:highlight w:val="yellow"/>
-        </w:rPr>
-        <w:commentReference w:id="0"/>
+      <w:commentRangeEnd w:id="1"/>
+      <w:r>
+        <w:rPr>
+          <w:rStyle w:val="CommentReference"/>
+          <w:highlight w:val="yellow"/>
+        </w:rPr>
+        <w:commentReference w:id="1"/>
       </w:r>
       <w:r>
         <w:rPr>
@@ -3463,7 +4030,7 @@
     </w:p>
     <w:p>
       <w:pPr>
-        <w:pStyle w:val="berschrift2"/>
+        <w:pStyle w:val="Heading2"/>
         <w:rPr>
           <w:lang w:val="en-IE"/>
         </w:rPr>
@@ -3739,6 +4306,7 @@
         <w:rPr>
           <w:lang w:val="en-IE"/>
         </w:rPr>
+        <w:lastRenderedPageBreak/>
         <w:t>Intuitively, the effects of the author’s gender on topic prevalence in their publication vary in</w:t>
       </w:r>
       <w:r>
@@ -3775,7 +4343,6 @@
         <w:rPr>
           <w:lang w:val="en-IE"/>
         </w:rPr>
-        <w:lastRenderedPageBreak/>
         <w:t xml:space="preserve">presented as relative differences rather than absolute changes in topic proportions. </w:t>
       </w:r>
     </w:p>
@@ -3793,8 +4360,6 @@
           <w:lang w:val="en-IE"/>
         </w:rPr>
       </w:pPr>
-      <w:bookmarkStart w:id="1" w:name="_GoBack"/>
-      <w:bookmarkEnd w:id="1"/>
       <w:r>
         <w:rPr>
           <w:highlight w:val="yellow"/>
@@ -4439,6 +5004,7 @@
           <w:highlight w:val="yellow"/>
           <w:lang w:val="en-IE"/>
         </w:rPr>
+        <w:lastRenderedPageBreak/>
         <w:t>With reference to the gender composition of the full author group, the mean effects on topic</w:t>
       </w:r>
       <w:r>
@@ -4512,7 +5078,6 @@
           <w:highlight w:val="yellow"/>
           <w:lang w:val="en-IE"/>
         </w:rPr>
-        <w:lastRenderedPageBreak/>
         <w:t>to the effects of the first or the last author’s genders. Rather similarly to what was described</w:t>
       </w:r>
       <w:r>
@@ -5088,6 +5653,7 @@
           <w:highlight w:val="yellow"/>
           <w:lang w:val="en-IE"/>
         </w:rPr>
+        <w:lastRenderedPageBreak/>
         <w:t>impact factors. The quartiles had been calculated specifically for the values present in the</w:t>
       </w:r>
       <w:r>
@@ -5212,7 +5778,6 @@
           <w:highlight w:val="yellow"/>
           <w:lang w:val="en-IE"/>
         </w:rPr>
-        <w:lastRenderedPageBreak/>
         <w:t xml:space="preserve">are associated with lower topic proportions for </w:t>
       </w:r>
       <w:r>
@@ -5653,7 +6218,7 @@
     </w:p>
     <w:p>
       <w:pPr>
-        <w:pStyle w:val="berschrift2"/>
+        <w:pStyle w:val="Heading2"/>
       </w:pPr>
       <w:r>
         <w:lastRenderedPageBreak/>
@@ -5916,15 +6481,36 @@
 </file>
 
 <file path=word/comments.xml><?xml version="1.0" encoding="utf-8"?>
-<w:comments xmlns:wpc="http://schemas.microsoft.com/office/word/2010/wordprocessingCanvas" xmlns:cx="http://schemas.microsoft.com/office/drawing/2014/chartex" xmlns:cx1="http://schemas.microsoft.com/office/drawing/2015/9/8/chartex" xmlns:mc="http://schemas.openxmlformats.org/markup-compatibility/2006" xmlns:o="urn:schemas-microsoft-com:office:office" xmlns:r="http://schemas.openxmlformats.org/officeDocument/2006/relationships" xmlns:m="http://schemas.openxmlformats.org/officeDocument/2006/math" xmlns:v="urn:schemas-microsoft-com:vml" xmlns:wp14="http://schemas.microsoft.com/office/word/2010/wordprocessingDrawing" xmlns:wp="http://schemas.openxmlformats.org/drawingml/2006/wordprocessingDrawing" xmlns:w10="urn:schemas-microsoft-com:office:word" xmlns:w="http://schemas.openxmlformats.org/wordprocessingml/2006/main" xmlns:w14="http://schemas.microsoft.com/office/word/2010/wordml" xmlns:w15="http://schemas.microsoft.com/office/word/2012/wordml" xmlns:w16se="http://schemas.microsoft.com/office/word/2015/wordml/symex" xmlns:wpg="http://schemas.microsoft.com/office/word/2010/wordprocessingGroup" xmlns:wpi="http://schemas.microsoft.com/office/word/2010/wordprocessingInk" xmlns:wne="http://schemas.microsoft.com/office/word/2006/wordml" xmlns:wps="http://schemas.microsoft.com/office/word/2010/wordprocessingShape" mc:Ignorable="w14 w15 w16se wp14">
-  <w:comment w:id="0" w:author="Diana Danilenko" w:date="2023-08-10T11:52:00Z" w:initials="DD">
+<w:comments xmlns:wpc="http://schemas.microsoft.com/office/word/2010/wordprocessingCanvas" xmlns:cx="http://schemas.microsoft.com/office/drawing/2014/chartex" xmlns:cx1="http://schemas.microsoft.com/office/drawing/2015/9/8/chartex" xmlns:cx2="http://schemas.microsoft.com/office/drawing/2015/10/21/chartex" xmlns:cx3="http://schemas.microsoft.com/office/drawing/2016/5/9/chartex" xmlns:cx4="http://schemas.microsoft.com/office/drawing/2016/5/10/chartex" xmlns:cx5="http://schemas.microsoft.com/office/drawing/2016/5/11/chartex" xmlns:cx6="http://schemas.microsoft.com/office/drawing/2016/5/12/chartex" xmlns:cx7="http://schemas.microsoft.com/office/drawing/2016/5/13/chartex" xmlns:cx8="http://schemas.microsoft.com/office/drawing/2016/5/14/chartex" xmlns:mc="http://schemas.openxmlformats.org/markup-compatibility/2006" xmlns:aink="http://schemas.microsoft.com/office/drawing/2016/ink" xmlns:am3d="http://schemas.microsoft.com/office/drawing/2017/model3d" xmlns:o="urn:schemas-microsoft-com:office:office" xmlns:oel="http://schemas.microsoft.com/office/2019/extlst" xmlns:r="http://schemas.openxmlformats.org/officeDocument/2006/relationships" xmlns:m="http://schemas.openxmlformats.org/officeDocument/2006/math" xmlns:v="urn:schemas-microsoft-com:vml" xmlns:wp14="http://schemas.microsoft.com/office/word/2010/wordprocessingDrawing" xmlns:wp="http://schemas.openxmlformats.org/drawingml/2006/wordprocessingDrawing" xmlns:w10="urn:schemas-microsoft-com:office:word" xmlns:w="http://schemas.openxmlformats.org/wordprocessingml/2006/main" xmlns:w14="http://schemas.microsoft.com/office/word/2010/wordml" xmlns:w15="http://schemas.microsoft.com/office/word/2012/wordml" xmlns:w16cex="http://schemas.microsoft.com/office/word/2018/wordml/cex" xmlns:w16cid="http://schemas.microsoft.com/office/word/2016/wordml/cid" xmlns:w16="http://schemas.microsoft.com/office/word/2018/wordml" xmlns:w16sdtdh="http://schemas.microsoft.com/office/word/2020/wordml/sdtdatahash" xmlns:w16se="http://schemas.microsoft.com/office/word/2015/wordml/symex" xmlns:wpg="http://schemas.microsoft.com/office/word/2010/wordprocessingGroup" xmlns:wpi="http://schemas.microsoft.com/office/word/2010/wordprocessingInk" xmlns:wne="http://schemas.microsoft.com/office/word/2006/wordml" xmlns:wps="http://schemas.microsoft.com/office/word/2010/wordprocessingShape" mc:Ignorable="w14 w15 w16se w16cid w16 w16cex w16sdtdh wp14">
+  <w:comment w:id="0" w:author="Diana Danilenko" w:date="2023-08-17T16:31:00Z" w:initials="DD">
     <w:p>
       <w:pPr>
         <w:jc w:val="left"/>
       </w:pPr>
       <w:r>
         <w:rPr>
-          <w:rStyle w:val="Kommentarzeichen"/>
+          <w:rStyle w:val="CommentReference"/>
+        </w:rPr>
+        <w:annotationRef/>
+      </w:r>
+      <w:r>
+        <w:rPr>
+          <w:color w:val="000000"/>
+          <w:sz w:val="20"/>
+          <w:szCs w:val="20"/>
+        </w:rPr>
+        <w:t>this could still be cut up a bit</w:t>
+      </w:r>
+    </w:p>
+  </w:comment>
+  <w:comment w:id="1" w:author="Diana Danilenko" w:date="2023-08-10T11:52:00Z" w:initials="DD">
+    <w:p>
+      <w:pPr>
+        <w:jc w:val="left"/>
+      </w:pPr>
+      <w:r>
+        <w:rPr>
+          <w:rStyle w:val="CommentReference"/>
         </w:rPr>
         <w:annotationRef/>
       </w:r>
@@ -5947,33 +6533,36 @@
 </file>
 
 <file path=word/commentsExtended.xml><?xml version="1.0" encoding="utf-8"?>
-<w15:commentsEx xmlns:wpc="http://schemas.microsoft.com/office/word/2010/wordprocessingCanvas" xmlns:cx="http://schemas.microsoft.com/office/drawing/2014/chartex" xmlns:cx1="http://schemas.microsoft.com/office/drawing/2015/9/8/chartex" xmlns:mc="http://schemas.openxmlformats.org/markup-compatibility/2006" xmlns:o="urn:schemas-microsoft-com:office:office" xmlns:r="http://schemas.openxmlformats.org/officeDocument/2006/relationships" xmlns:m="http://schemas.openxmlformats.org/officeDocument/2006/math" xmlns:v="urn:schemas-microsoft-com:vml" xmlns:wp14="http://schemas.microsoft.com/office/word/2010/wordprocessingDrawing" xmlns:wp="http://schemas.openxmlformats.org/drawingml/2006/wordprocessingDrawing" xmlns:w10="urn:schemas-microsoft-com:office:word" xmlns:w="http://schemas.openxmlformats.org/wordprocessingml/2006/main" xmlns:w14="http://schemas.microsoft.com/office/word/2010/wordml" xmlns:w15="http://schemas.microsoft.com/office/word/2012/wordml" xmlns:w16se="http://schemas.microsoft.com/office/word/2015/wordml/symex" xmlns:wpg="http://schemas.microsoft.com/office/word/2010/wordprocessingGroup" xmlns:wpi="http://schemas.microsoft.com/office/word/2010/wordprocessingInk" xmlns:wne="http://schemas.microsoft.com/office/word/2006/wordml" xmlns:wps="http://schemas.microsoft.com/office/word/2010/wordprocessingShape" mc:Ignorable="w14 w15 w16se wp14">
+<w15:commentsEx xmlns:wpc="http://schemas.microsoft.com/office/word/2010/wordprocessingCanvas" xmlns:cx="http://schemas.microsoft.com/office/drawing/2014/chartex" xmlns:cx1="http://schemas.microsoft.com/office/drawing/2015/9/8/chartex" xmlns:cx2="http://schemas.microsoft.com/office/drawing/2015/10/21/chartex" xmlns:cx3="http://schemas.microsoft.com/office/drawing/2016/5/9/chartex" xmlns:cx4="http://schemas.microsoft.com/office/drawing/2016/5/10/chartex" xmlns:cx5="http://schemas.microsoft.com/office/drawing/2016/5/11/chartex" xmlns:cx6="http://schemas.microsoft.com/office/drawing/2016/5/12/chartex" xmlns:cx7="http://schemas.microsoft.com/office/drawing/2016/5/13/chartex" xmlns:cx8="http://schemas.microsoft.com/office/drawing/2016/5/14/chartex" xmlns:mc="http://schemas.openxmlformats.org/markup-compatibility/2006" xmlns:aink="http://schemas.microsoft.com/office/drawing/2016/ink" xmlns:am3d="http://schemas.microsoft.com/office/drawing/2017/model3d" xmlns:o="urn:schemas-microsoft-com:office:office" xmlns:oel="http://schemas.microsoft.com/office/2019/extlst" xmlns:r="http://schemas.openxmlformats.org/officeDocument/2006/relationships" xmlns:m="http://schemas.openxmlformats.org/officeDocument/2006/math" xmlns:v="urn:schemas-microsoft-com:vml" xmlns:wp14="http://schemas.microsoft.com/office/word/2010/wordprocessingDrawing" xmlns:wp="http://schemas.openxmlformats.org/drawingml/2006/wordprocessingDrawing" xmlns:w10="urn:schemas-microsoft-com:office:word" xmlns:w="http://schemas.openxmlformats.org/wordprocessingml/2006/main" xmlns:w14="http://schemas.microsoft.com/office/word/2010/wordml" xmlns:w15="http://schemas.microsoft.com/office/word/2012/wordml" xmlns:w16cex="http://schemas.microsoft.com/office/word/2018/wordml/cex" xmlns:w16cid="http://schemas.microsoft.com/office/word/2016/wordml/cid" xmlns:w16="http://schemas.microsoft.com/office/word/2018/wordml" xmlns:w16sdtdh="http://schemas.microsoft.com/office/word/2020/wordml/sdtdatahash" xmlns:w16se="http://schemas.microsoft.com/office/word/2015/wordml/symex" xmlns:wpg="http://schemas.microsoft.com/office/word/2010/wordprocessingGroup" xmlns:wpi="http://schemas.microsoft.com/office/word/2010/wordprocessingInk" xmlns:wne="http://schemas.microsoft.com/office/word/2006/wordml" xmlns:wps="http://schemas.microsoft.com/office/word/2010/wordprocessingShape" mc:Ignorable="w14 w15 w16se w16cid w16 w16cex w16sdtdh wp14">
+  <w15:commentEx w15:paraId="08D5FD8C" w15:done="0"/>
   <w15:commentEx w15:paraId="704B8EEF" w15:done="0"/>
 </w15:commentsEx>
 </file>
 
 <file path=word/commentsExtensible.xml><?xml version="1.0" encoding="utf-8"?>
 <w16cex:commentsExtensible xmlns:wpc="http://schemas.microsoft.com/office/word/2010/wordprocessingCanvas" xmlns:cx="http://schemas.microsoft.com/office/drawing/2014/chartex" xmlns:cx1="http://schemas.microsoft.com/office/drawing/2015/9/8/chartex" xmlns:cx2="http://schemas.microsoft.com/office/drawing/2015/10/21/chartex" xmlns:cx3="http://schemas.microsoft.com/office/drawing/2016/5/9/chartex" xmlns:cx4="http://schemas.microsoft.com/office/drawing/2016/5/10/chartex" xmlns:cx5="http://schemas.microsoft.com/office/drawing/2016/5/11/chartex" xmlns:cx6="http://schemas.microsoft.com/office/drawing/2016/5/12/chartex" xmlns:cx7="http://schemas.microsoft.com/office/drawing/2016/5/13/chartex" xmlns:cx8="http://schemas.microsoft.com/office/drawing/2016/5/14/chartex" xmlns:mc="http://schemas.openxmlformats.org/markup-compatibility/2006" xmlns:aink="http://schemas.microsoft.com/office/drawing/2016/ink" xmlns:am3d="http://schemas.microsoft.com/office/drawing/2017/model3d" xmlns:o="urn:schemas-microsoft-com:office:office" xmlns:oel="http://schemas.microsoft.com/office/2019/extlst" xmlns:r="http://schemas.openxmlformats.org/officeDocument/2006/relationships" xmlns:m="http://schemas.openxmlformats.org/officeDocument/2006/math" xmlns:v="urn:schemas-microsoft-com:vml" xmlns:wp14="http://schemas.microsoft.com/office/word/2010/wordprocessingDrawing" xmlns:wp="http://schemas.openxmlformats.org/drawingml/2006/wordprocessingDrawing" xmlns:w10="urn:schemas-microsoft-com:office:word" xmlns:w="http://schemas.openxmlformats.org/wordprocessingml/2006/main" xmlns:w14="http://schemas.microsoft.com/office/word/2010/wordml" xmlns:w15="http://schemas.microsoft.com/office/word/2012/wordml" xmlns:w16cex="http://schemas.microsoft.com/office/word/2018/wordml/cex" xmlns:w16cid="http://schemas.microsoft.com/office/word/2016/wordml/cid" xmlns:w16="http://schemas.microsoft.com/office/word/2018/wordml" xmlns:w16sdtdh="http://schemas.microsoft.com/office/word/2020/wordml/sdtdatahash" xmlns:w16se="http://schemas.microsoft.com/office/word/2015/wordml/symex" xmlns:wpg="http://schemas.microsoft.com/office/word/2010/wordprocessingGroup" xmlns:wpi="http://schemas.microsoft.com/office/word/2010/wordprocessingInk" xmlns:wne="http://schemas.microsoft.com/office/word/2006/wordml" xmlns:wps="http://schemas.microsoft.com/office/word/2010/wordprocessingShape" mc:Ignorable="w14 w15 w16se w16cid w16 w16cex w16sdtdh wp14">
+  <w16cex:commentExtensible w16cex:durableId="2888C9D1" w16cex:dateUtc="2023-08-17T14:31:00Z"/>
   <w16cex:commentExtensible w16cex:durableId="287F4E11" w16cex:dateUtc="2023-08-10T09:52:00Z"/>
 </w16cex:commentsExtensible>
 </file>
 
 <file path=word/commentsIds.xml><?xml version="1.0" encoding="utf-8"?>
 <w16cid:commentsIds xmlns:wpc="http://schemas.microsoft.com/office/word/2010/wordprocessingCanvas" xmlns:cx="http://schemas.microsoft.com/office/drawing/2014/chartex" xmlns:cx1="http://schemas.microsoft.com/office/drawing/2015/9/8/chartex" xmlns:cx2="http://schemas.microsoft.com/office/drawing/2015/10/21/chartex" xmlns:cx3="http://schemas.microsoft.com/office/drawing/2016/5/9/chartex" xmlns:cx4="http://schemas.microsoft.com/office/drawing/2016/5/10/chartex" xmlns:cx5="http://schemas.microsoft.com/office/drawing/2016/5/11/chartex" xmlns:cx6="http://schemas.microsoft.com/office/drawing/2016/5/12/chartex" xmlns:cx7="http://schemas.microsoft.com/office/drawing/2016/5/13/chartex" xmlns:cx8="http://schemas.microsoft.com/office/drawing/2016/5/14/chartex" xmlns:mc="http://schemas.openxmlformats.org/markup-compatibility/2006" xmlns:aink="http://schemas.microsoft.com/office/drawing/2016/ink" xmlns:am3d="http://schemas.microsoft.com/office/drawing/2017/model3d" xmlns:o="urn:schemas-microsoft-com:office:office" xmlns:oel="http://schemas.microsoft.com/office/2019/extlst" xmlns:r="http://schemas.openxmlformats.org/officeDocument/2006/relationships" xmlns:m="http://schemas.openxmlformats.org/officeDocument/2006/math" xmlns:v="urn:schemas-microsoft-com:vml" xmlns:wp14="http://schemas.microsoft.com/office/word/2010/wordprocessingDrawing" xmlns:wp="http://schemas.openxmlformats.org/drawingml/2006/wordprocessingDrawing" xmlns:w10="urn:schemas-microsoft-com:office:word" xmlns:w="http://schemas.openxmlformats.org/wordprocessingml/2006/main" xmlns:w14="http://schemas.microsoft.com/office/word/2010/wordml" xmlns:w15="http://schemas.microsoft.com/office/word/2012/wordml" xmlns:w16cex="http://schemas.microsoft.com/office/word/2018/wordml/cex" xmlns:w16cid="http://schemas.microsoft.com/office/word/2016/wordml/cid" xmlns:w16="http://schemas.microsoft.com/office/word/2018/wordml" xmlns:w16sdtdh="http://schemas.microsoft.com/office/word/2020/wordml/sdtdatahash" xmlns:w16se="http://schemas.microsoft.com/office/word/2015/wordml/symex" xmlns:wpg="http://schemas.microsoft.com/office/word/2010/wordprocessingGroup" xmlns:wpi="http://schemas.microsoft.com/office/word/2010/wordprocessingInk" xmlns:wne="http://schemas.microsoft.com/office/word/2006/wordml" xmlns:wps="http://schemas.microsoft.com/office/word/2010/wordprocessingShape" mc:Ignorable="w14 w15 w16se w16cid w16 w16cex w16sdtdh wp14">
+  <w16cid:commentId w16cid:paraId="08D5FD8C" w16cid:durableId="2888C9D1"/>
   <w16cid:commentId w16cid:paraId="704B8EEF" w16cid:durableId="287F4E11"/>
 </w16cid:commentsIds>
 </file>
 
 <file path=word/numbering.xml><?xml version="1.0" encoding="utf-8"?>
-<w:numbering xmlns:wpc="http://schemas.microsoft.com/office/word/2010/wordprocessingCanvas" xmlns:cx="http://schemas.microsoft.com/office/drawing/2014/chartex" xmlns:cx1="http://schemas.microsoft.com/office/drawing/2015/9/8/chartex" xmlns:mc="http://schemas.openxmlformats.org/markup-compatibility/2006" xmlns:o="urn:schemas-microsoft-com:office:office" xmlns:r="http://schemas.openxmlformats.org/officeDocument/2006/relationships" xmlns:m="http://schemas.openxmlformats.org/officeDocument/2006/math" xmlns:v="urn:schemas-microsoft-com:vml" xmlns:wp14="http://schemas.microsoft.com/office/word/2010/wordprocessingDrawing" xmlns:wp="http://schemas.openxmlformats.org/drawingml/2006/wordprocessingDrawing" xmlns:w10="urn:schemas-microsoft-com:office:word" xmlns:w="http://schemas.openxmlformats.org/wordprocessingml/2006/main" xmlns:w14="http://schemas.microsoft.com/office/word/2010/wordml" xmlns:w15="http://schemas.microsoft.com/office/word/2012/wordml" xmlns:w16se="http://schemas.microsoft.com/office/word/2015/wordml/symex" xmlns:wpg="http://schemas.microsoft.com/office/word/2010/wordprocessingGroup" xmlns:wpi="http://schemas.microsoft.com/office/word/2010/wordprocessingInk" xmlns:wne="http://schemas.microsoft.com/office/word/2006/wordml" xmlns:wps="http://schemas.microsoft.com/office/word/2010/wordprocessingShape" mc:Ignorable="w14 w15 w16se wp14">
+<w:numbering xmlns:wpc="http://schemas.microsoft.com/office/word/2010/wordprocessingCanvas" xmlns:cx="http://schemas.microsoft.com/office/drawing/2014/chartex" xmlns:cx1="http://schemas.microsoft.com/office/drawing/2015/9/8/chartex" xmlns:cx2="http://schemas.microsoft.com/office/drawing/2015/10/21/chartex" xmlns:cx3="http://schemas.microsoft.com/office/drawing/2016/5/9/chartex" xmlns:cx4="http://schemas.microsoft.com/office/drawing/2016/5/10/chartex" xmlns:cx5="http://schemas.microsoft.com/office/drawing/2016/5/11/chartex" xmlns:cx6="http://schemas.microsoft.com/office/drawing/2016/5/12/chartex" xmlns:cx7="http://schemas.microsoft.com/office/drawing/2016/5/13/chartex" xmlns:cx8="http://schemas.microsoft.com/office/drawing/2016/5/14/chartex" xmlns:mc="http://schemas.openxmlformats.org/markup-compatibility/2006" xmlns:aink="http://schemas.microsoft.com/office/drawing/2016/ink" xmlns:am3d="http://schemas.microsoft.com/office/drawing/2017/model3d" xmlns:o="urn:schemas-microsoft-com:office:office" xmlns:oel="http://schemas.microsoft.com/office/2019/extlst" xmlns:r="http://schemas.openxmlformats.org/officeDocument/2006/relationships" xmlns:m="http://schemas.openxmlformats.org/officeDocument/2006/math" xmlns:v="urn:schemas-microsoft-com:vml" xmlns:wp14="http://schemas.microsoft.com/office/word/2010/wordprocessingDrawing" xmlns:wp="http://schemas.openxmlformats.org/drawingml/2006/wordprocessingDrawing" xmlns:w10="urn:schemas-microsoft-com:office:word" xmlns:w="http://schemas.openxmlformats.org/wordprocessingml/2006/main" xmlns:w14="http://schemas.microsoft.com/office/word/2010/wordml" xmlns:w15="http://schemas.microsoft.com/office/word/2012/wordml" xmlns:w16cex="http://schemas.microsoft.com/office/word/2018/wordml/cex" xmlns:w16cid="http://schemas.microsoft.com/office/word/2016/wordml/cid" xmlns:w16="http://schemas.microsoft.com/office/word/2018/wordml" xmlns:w16sdtdh="http://schemas.microsoft.com/office/word/2020/wordml/sdtdatahash" xmlns:w16se="http://schemas.microsoft.com/office/word/2015/wordml/symex" xmlns:wpg="http://schemas.microsoft.com/office/word/2010/wordprocessingGroup" xmlns:wpi="http://schemas.microsoft.com/office/word/2010/wordprocessingInk" xmlns:wne="http://schemas.microsoft.com/office/word/2006/wordml" xmlns:wps="http://schemas.microsoft.com/office/word/2010/wordprocessingShape" mc:Ignorable="w14 w15 w16se w16cid w16 w16cex w16sdtdh wp14">
   <w:abstractNum w:abstractNumId="0" w15:restartNumberingAfterBreak="0">
-    <w:nsid w:val="334478AB"/>
+    <w:nsid w:val="0D96780A"/>
     <w:multiLevelType w:val="hybridMultilevel"/>
-    <w:tmpl w:val="32C88884"/>
-    <w:lvl w:ilvl="0" w:tplc="0809000F">
+    <w:tmpl w:val="DEB8D63C"/>
+    <w:lvl w:ilvl="0" w:tplc="6A0E38AE">
       <w:start w:val="1"/>
       <w:numFmt w:val="decimal"/>
-      <w:lvlText w:val="%1."/>
+      <w:lvlText w:val="(%1)"/>
       <w:lvlJc w:val="left"/>
       <w:pPr>
         <w:ind w:left="720" w:hanging="360"/>
@@ -6055,14 +6644,106 @@
       </w:pPr>
     </w:lvl>
   </w:abstractNum>
-  <w:num w:numId="1">
+  <w:abstractNum w:abstractNumId="1" w15:restartNumberingAfterBreak="0">
+    <w:nsid w:val="334478AB"/>
+    <w:multiLevelType w:val="hybridMultilevel"/>
+    <w:tmpl w:val="32C88884"/>
+    <w:lvl w:ilvl="0" w:tplc="0809000F">
+      <w:start w:val="1"/>
+      <w:numFmt w:val="decimal"/>
+      <w:lvlText w:val="%1."/>
+      <w:lvlJc w:val="left"/>
+      <w:pPr>
+        <w:ind w:left="720" w:hanging="360"/>
+      </w:pPr>
+      <w:rPr>
+        <w:rFonts w:hint="default"/>
+      </w:rPr>
+    </w:lvl>
+    <w:lvl w:ilvl="1" w:tplc="08090019" w:tentative="1">
+      <w:start w:val="1"/>
+      <w:numFmt w:val="lowerLetter"/>
+      <w:lvlText w:val="%2."/>
+      <w:lvlJc w:val="left"/>
+      <w:pPr>
+        <w:ind w:left="1440" w:hanging="360"/>
+      </w:pPr>
+    </w:lvl>
+    <w:lvl w:ilvl="2" w:tplc="0809001B" w:tentative="1">
+      <w:start w:val="1"/>
+      <w:numFmt w:val="lowerRoman"/>
+      <w:lvlText w:val="%3."/>
+      <w:lvlJc w:val="right"/>
+      <w:pPr>
+        <w:ind w:left="2160" w:hanging="180"/>
+      </w:pPr>
+    </w:lvl>
+    <w:lvl w:ilvl="3" w:tplc="0809000F" w:tentative="1">
+      <w:start w:val="1"/>
+      <w:numFmt w:val="decimal"/>
+      <w:lvlText w:val="%4."/>
+      <w:lvlJc w:val="left"/>
+      <w:pPr>
+        <w:ind w:left="2880" w:hanging="360"/>
+      </w:pPr>
+    </w:lvl>
+    <w:lvl w:ilvl="4" w:tplc="08090019" w:tentative="1">
+      <w:start w:val="1"/>
+      <w:numFmt w:val="lowerLetter"/>
+      <w:lvlText w:val="%5."/>
+      <w:lvlJc w:val="left"/>
+      <w:pPr>
+        <w:ind w:left="3600" w:hanging="360"/>
+      </w:pPr>
+    </w:lvl>
+    <w:lvl w:ilvl="5" w:tplc="0809001B" w:tentative="1">
+      <w:start w:val="1"/>
+      <w:numFmt w:val="lowerRoman"/>
+      <w:lvlText w:val="%6."/>
+      <w:lvlJc w:val="right"/>
+      <w:pPr>
+        <w:ind w:left="4320" w:hanging="180"/>
+      </w:pPr>
+    </w:lvl>
+    <w:lvl w:ilvl="6" w:tplc="0809000F" w:tentative="1">
+      <w:start w:val="1"/>
+      <w:numFmt w:val="decimal"/>
+      <w:lvlText w:val="%7."/>
+      <w:lvlJc w:val="left"/>
+      <w:pPr>
+        <w:ind w:left="5040" w:hanging="360"/>
+      </w:pPr>
+    </w:lvl>
+    <w:lvl w:ilvl="7" w:tplc="08090019" w:tentative="1">
+      <w:start w:val="1"/>
+      <w:numFmt w:val="lowerLetter"/>
+      <w:lvlText w:val="%8."/>
+      <w:lvlJc w:val="left"/>
+      <w:pPr>
+        <w:ind w:left="5760" w:hanging="360"/>
+      </w:pPr>
+    </w:lvl>
+    <w:lvl w:ilvl="8" w:tplc="0809001B" w:tentative="1">
+      <w:start w:val="1"/>
+      <w:numFmt w:val="lowerRoman"/>
+      <w:lvlText w:val="%9."/>
+      <w:lvlJc w:val="right"/>
+      <w:pPr>
+        <w:ind w:left="6480" w:hanging="180"/>
+      </w:pPr>
+    </w:lvl>
+  </w:abstractNum>
+  <w:num w:numId="1" w16cid:durableId="1913199811">
+    <w:abstractNumId w:val="1"/>
+  </w:num>
+  <w:num w:numId="2" w16cid:durableId="1881237251">
     <w:abstractNumId w:val="0"/>
   </w:num>
 </w:numbering>
 </file>
 
 <file path=word/people.xml><?xml version="1.0" encoding="utf-8"?>
-<w15:people xmlns:wpc="http://schemas.microsoft.com/office/word/2010/wordprocessingCanvas" xmlns:cx="http://schemas.microsoft.com/office/drawing/2014/chartex" xmlns:cx1="http://schemas.microsoft.com/office/drawing/2015/9/8/chartex" xmlns:mc="http://schemas.openxmlformats.org/markup-compatibility/2006" xmlns:o="urn:schemas-microsoft-com:office:office" xmlns:r="http://schemas.openxmlformats.org/officeDocument/2006/relationships" xmlns:m="http://schemas.openxmlformats.org/officeDocument/2006/math" xmlns:v="urn:schemas-microsoft-com:vml" xmlns:wp14="http://schemas.microsoft.com/office/word/2010/wordprocessingDrawing" xmlns:wp="http://schemas.openxmlformats.org/drawingml/2006/wordprocessingDrawing" xmlns:w10="urn:schemas-microsoft-com:office:word" xmlns:w="http://schemas.openxmlformats.org/wordprocessingml/2006/main" xmlns:w14="http://schemas.microsoft.com/office/word/2010/wordml" xmlns:w15="http://schemas.microsoft.com/office/word/2012/wordml" xmlns:w16se="http://schemas.microsoft.com/office/word/2015/wordml/symex" xmlns:wpg="http://schemas.microsoft.com/office/word/2010/wordprocessingGroup" xmlns:wpi="http://schemas.microsoft.com/office/word/2010/wordprocessingInk" xmlns:wne="http://schemas.microsoft.com/office/word/2006/wordml" xmlns:wps="http://schemas.microsoft.com/office/word/2010/wordprocessingShape" mc:Ignorable="w14 w15 w16se wp14">
+<w15:people xmlns:wpc="http://schemas.microsoft.com/office/word/2010/wordprocessingCanvas" xmlns:cx="http://schemas.microsoft.com/office/drawing/2014/chartex" xmlns:cx1="http://schemas.microsoft.com/office/drawing/2015/9/8/chartex" xmlns:cx2="http://schemas.microsoft.com/office/drawing/2015/10/21/chartex" xmlns:cx3="http://schemas.microsoft.com/office/drawing/2016/5/9/chartex" xmlns:cx4="http://schemas.microsoft.com/office/drawing/2016/5/10/chartex" xmlns:cx5="http://schemas.microsoft.com/office/drawing/2016/5/11/chartex" xmlns:cx6="http://schemas.microsoft.com/office/drawing/2016/5/12/chartex" xmlns:cx7="http://schemas.microsoft.com/office/drawing/2016/5/13/chartex" xmlns:cx8="http://schemas.microsoft.com/office/drawing/2016/5/14/chartex" xmlns:mc="http://schemas.openxmlformats.org/markup-compatibility/2006" xmlns:aink="http://schemas.microsoft.com/office/drawing/2016/ink" xmlns:am3d="http://schemas.microsoft.com/office/drawing/2017/model3d" xmlns:o="urn:schemas-microsoft-com:office:office" xmlns:oel="http://schemas.microsoft.com/office/2019/extlst" xmlns:r="http://schemas.openxmlformats.org/officeDocument/2006/relationships" xmlns:m="http://schemas.openxmlformats.org/officeDocument/2006/math" xmlns:v="urn:schemas-microsoft-com:vml" xmlns:wp14="http://schemas.microsoft.com/office/word/2010/wordprocessingDrawing" xmlns:wp="http://schemas.openxmlformats.org/drawingml/2006/wordprocessingDrawing" xmlns:w10="urn:schemas-microsoft-com:office:word" xmlns:w="http://schemas.openxmlformats.org/wordprocessingml/2006/main" xmlns:w14="http://schemas.microsoft.com/office/word/2010/wordml" xmlns:w15="http://schemas.microsoft.com/office/word/2012/wordml" xmlns:w16cex="http://schemas.microsoft.com/office/word/2018/wordml/cex" xmlns:w16cid="http://schemas.microsoft.com/office/word/2016/wordml/cid" xmlns:w16="http://schemas.microsoft.com/office/word/2018/wordml" xmlns:w16sdtdh="http://schemas.microsoft.com/office/word/2020/wordml/sdtdatahash" xmlns:w16se="http://schemas.microsoft.com/office/word/2015/wordml/symex" xmlns:wpg="http://schemas.microsoft.com/office/word/2010/wordprocessingGroup" xmlns:wpi="http://schemas.microsoft.com/office/word/2010/wordprocessingInk" xmlns:wne="http://schemas.microsoft.com/office/word/2006/wordml" xmlns:wps="http://schemas.microsoft.com/office/word/2010/wordprocessingShape" mc:Ignorable="w14 w15 w16se w16cid w16 w16cex w16sdtdh wp14">
   <w15:person w15:author="Diana Danilenko">
     <w15:presenceInfo w15:providerId="AD" w15:userId="S::Diana.Danilenko@cmsa3.onmicrosoft.com::e115ff8c-f9a3-4954-929e-3e7023cc4893"/>
   </w15:person>
@@ -6070,7 +6751,7 @@
 </file>
 
 <file path=word/styles.xml><?xml version="1.0" encoding="utf-8"?>
-<w:styles xmlns:mc="http://schemas.openxmlformats.org/markup-compatibility/2006" xmlns:r="http://schemas.openxmlformats.org/officeDocument/2006/relationships" xmlns:w="http://schemas.openxmlformats.org/wordprocessingml/2006/main" xmlns:w14="http://schemas.microsoft.com/office/word/2010/wordml" xmlns:w15="http://schemas.microsoft.com/office/word/2012/wordml" xmlns:w16se="http://schemas.microsoft.com/office/word/2015/wordml/symex" mc:Ignorable="w14 w15 w16se">
+<w:styles xmlns:mc="http://schemas.openxmlformats.org/markup-compatibility/2006" xmlns:r="http://schemas.openxmlformats.org/officeDocument/2006/relationships" xmlns:w="http://schemas.openxmlformats.org/wordprocessingml/2006/main" xmlns:w14="http://schemas.microsoft.com/office/word/2010/wordml" xmlns:w15="http://schemas.microsoft.com/office/word/2012/wordml" xmlns:w16cex="http://schemas.microsoft.com/office/word/2018/wordml/cex" xmlns:w16cid="http://schemas.microsoft.com/office/word/2016/wordml/cid" xmlns:w16="http://schemas.microsoft.com/office/word/2018/wordml" xmlns:w16sdtdh="http://schemas.microsoft.com/office/word/2020/wordml/sdtdatahash" xmlns:w16se="http://schemas.microsoft.com/office/word/2015/wordml/symex" mc:Ignorable="w14 w15 w16se w16cid w16 w16cex w16sdtdh">
   <w:docDefaults>
     <w:rPrDefault>
       <w:rPr>
@@ -6084,7 +6765,7 @@
     </w:rPrDefault>
     <w:pPrDefault/>
   </w:docDefaults>
-  <w:latentStyles w:defLockedState="0" w:defUIPriority="99" w:defSemiHidden="0" w:defUnhideWhenUsed="0" w:defQFormat="0" w:count="371">
+  <w:latentStyles w:defLockedState="0" w:defUIPriority="99" w:defSemiHidden="0" w:defUnhideWhenUsed="0" w:defQFormat="0" w:count="376">
     <w:lsdException w:name="Normal" w:uiPriority="0" w:qFormat="1"/>
     <w:lsdException w:name="heading 1" w:uiPriority="9" w:qFormat="1"/>
     <w:lsdException w:name="heading 2" w:semiHidden="1" w:uiPriority="9" w:unhideWhenUsed="1" w:qFormat="1"/>
@@ -6456,8 +7137,13 @@
     <w:lsdException w:name="List Table 5 Dark Accent 6" w:uiPriority="50"/>
     <w:lsdException w:name="List Table 6 Colorful Accent 6" w:uiPriority="51"/>
     <w:lsdException w:name="List Table 7 Colorful Accent 6" w:uiPriority="52"/>
+    <w:lsdException w:name="Mention" w:semiHidden="1" w:unhideWhenUsed="1"/>
+    <w:lsdException w:name="Smart Hyperlink" w:semiHidden="1" w:unhideWhenUsed="1"/>
+    <w:lsdException w:name="Hashtag" w:semiHidden="1" w:unhideWhenUsed="1"/>
+    <w:lsdException w:name="Unresolved Mention" w:semiHidden="1" w:unhideWhenUsed="1"/>
+    <w:lsdException w:name="Smart Link" w:semiHidden="1" w:unhideWhenUsed="1"/>
   </w:latentStyles>
-  <w:style w:type="paragraph" w:default="1" w:styleId="Standard">
+  <w:style w:type="paragraph" w:default="1" w:styleId="Normal">
     <w:name w:val="Normal"/>
     <w:qFormat/>
     <w:rsid w:val="00B268CB"/>
@@ -6471,11 +7157,11 @@
       <w:lang w:val="en-GB"/>
     </w:rPr>
   </w:style>
-  <w:style w:type="paragraph" w:styleId="berschrift1">
+  <w:style w:type="paragraph" w:styleId="Heading1">
     <w:name w:val="heading 1"/>
-    <w:basedOn w:val="Standard"/>
-    <w:next w:val="Standard"/>
-    <w:link w:val="berschrift1Zchn"/>
+    <w:basedOn w:val="Normal"/>
+    <w:next w:val="Normal"/>
+    <w:link w:val="Heading1Char"/>
     <w:uiPriority w:val="9"/>
     <w:qFormat/>
     <w:rsid w:val="00F55455"/>
@@ -6494,11 +7180,11 @@
       <w:lang w:val="en-IE"/>
     </w:rPr>
   </w:style>
-  <w:style w:type="paragraph" w:styleId="berschrift2">
+  <w:style w:type="paragraph" w:styleId="Heading2">
     <w:name w:val="heading 2"/>
-    <w:basedOn w:val="Standard"/>
-    <w:next w:val="Standard"/>
-    <w:link w:val="berschrift2Zchn"/>
+    <w:basedOn w:val="Normal"/>
+    <w:next w:val="Normal"/>
+    <w:link w:val="Heading2Char"/>
     <w:uiPriority w:val="9"/>
     <w:unhideWhenUsed/>
     <w:qFormat/>
@@ -6514,11 +7200,11 @@
       <w:b/>
     </w:rPr>
   </w:style>
-  <w:style w:type="paragraph" w:styleId="berschrift3">
+  <w:style w:type="paragraph" w:styleId="Heading3">
     <w:name w:val="heading 3"/>
-    <w:basedOn w:val="berschrift2"/>
-    <w:next w:val="Standard"/>
-    <w:link w:val="berschrift3Zchn"/>
+    <w:basedOn w:val="Heading2"/>
+    <w:next w:val="Normal"/>
+    <w:link w:val="Heading3Char"/>
     <w:uiPriority w:val="9"/>
     <w:unhideWhenUsed/>
     <w:qFormat/>
@@ -6530,13 +7216,13 @@
       <w:lang w:val="en-IE"/>
     </w:rPr>
   </w:style>
-  <w:style w:type="character" w:default="1" w:styleId="Absatz-Standardschriftart">
+  <w:style w:type="character" w:default="1" w:styleId="DefaultParagraphFont">
     <w:name w:val="Default Paragraph Font"/>
     <w:uiPriority w:val="1"/>
     <w:semiHidden/>
     <w:unhideWhenUsed/>
   </w:style>
-  <w:style w:type="table" w:default="1" w:styleId="NormaleTabelle">
+  <w:style w:type="table" w:default="1" w:styleId="TableNormal">
     <w:name w:val="Normal Table"/>
     <w:uiPriority w:val="99"/>
     <w:semiHidden/>
@@ -6551,15 +7237,15 @@
       </w:tblCellMar>
     </w:tblPr>
   </w:style>
-  <w:style w:type="numbering" w:default="1" w:styleId="KeineListe">
+  <w:style w:type="numbering" w:default="1" w:styleId="NoList">
     <w:name w:val="No List"/>
     <w:uiPriority w:val="99"/>
     <w:semiHidden/>
     <w:unhideWhenUsed/>
   </w:style>
-  <w:style w:type="character" w:styleId="Kommentarzeichen">
+  <w:style w:type="character" w:styleId="CommentReference">
     <w:name w:val="annotation reference"/>
-    <w:basedOn w:val="Absatz-Standardschriftart"/>
+    <w:basedOn w:val="DefaultParagraphFont"/>
     <w:uiPriority w:val="99"/>
     <w:semiHidden/>
     <w:unhideWhenUsed/>
@@ -6569,10 +7255,10 @@
       <w:szCs w:val="16"/>
     </w:rPr>
   </w:style>
-  <w:style w:type="paragraph" w:styleId="Kommentartext">
+  <w:style w:type="paragraph" w:styleId="CommentText">
     <w:name w:val="annotation text"/>
-    <w:basedOn w:val="Standard"/>
-    <w:link w:val="KommentartextZchn"/>
+    <w:basedOn w:val="Normal"/>
+    <w:link w:val="CommentTextChar"/>
     <w:uiPriority w:val="99"/>
     <w:unhideWhenUsed/>
     <w:rsid w:val="00914B84"/>
@@ -6581,10 +7267,10 @@
       <w:szCs w:val="20"/>
     </w:rPr>
   </w:style>
-  <w:style w:type="character" w:customStyle="1" w:styleId="KommentartextZchn">
-    <w:name w:val="Kommentartext Zchn"/>
-    <w:basedOn w:val="Absatz-Standardschriftart"/>
-    <w:link w:val="Kommentartext"/>
+  <w:style w:type="character" w:customStyle="1" w:styleId="CommentTextChar">
+    <w:name w:val="Comment Text Char"/>
+    <w:basedOn w:val="DefaultParagraphFont"/>
+    <w:link w:val="CommentText"/>
     <w:uiPriority w:val="99"/>
     <w:rsid w:val="00914B84"/>
     <w:rPr>
@@ -6592,11 +7278,11 @@
       <w:szCs w:val="20"/>
     </w:rPr>
   </w:style>
-  <w:style w:type="paragraph" w:styleId="Kommentarthema">
+  <w:style w:type="paragraph" w:styleId="CommentSubject">
     <w:name w:val="annotation subject"/>
-    <w:basedOn w:val="Kommentartext"/>
-    <w:next w:val="Kommentartext"/>
-    <w:link w:val="KommentarthemaZchn"/>
+    <w:basedOn w:val="CommentText"/>
+    <w:next w:val="CommentText"/>
+    <w:link w:val="CommentSubjectChar"/>
     <w:uiPriority w:val="99"/>
     <w:semiHidden/>
     <w:unhideWhenUsed/>
@@ -6606,10 +7292,10 @@
       <w:bCs/>
     </w:rPr>
   </w:style>
-  <w:style w:type="character" w:customStyle="1" w:styleId="KommentarthemaZchn">
-    <w:name w:val="Kommentarthema Zchn"/>
-    <w:basedOn w:val="KommentartextZchn"/>
-    <w:link w:val="Kommentarthema"/>
+  <w:style w:type="character" w:customStyle="1" w:styleId="CommentSubjectChar">
+    <w:name w:val="Comment Subject Char"/>
+    <w:basedOn w:val="CommentTextChar"/>
+    <w:link w:val="CommentSubject"/>
     <w:uiPriority w:val="99"/>
     <w:semiHidden/>
     <w:rsid w:val="00914B84"/>
@@ -6620,10 +7306,10 @@
       <w:szCs w:val="20"/>
     </w:rPr>
   </w:style>
-  <w:style w:type="paragraph" w:styleId="Sprechblasentext">
+  <w:style w:type="paragraph" w:styleId="BalloonText">
     <w:name w:val="Balloon Text"/>
-    <w:basedOn w:val="Standard"/>
-    <w:link w:val="SprechblasentextZchn"/>
+    <w:basedOn w:val="Normal"/>
+    <w:link w:val="BalloonTextChar"/>
     <w:uiPriority w:val="99"/>
     <w:semiHidden/>
     <w:unhideWhenUsed/>
@@ -6634,10 +7320,10 @@
       <w:szCs w:val="18"/>
     </w:rPr>
   </w:style>
-  <w:style w:type="character" w:customStyle="1" w:styleId="SprechblasentextZchn">
-    <w:name w:val="Sprechblasentext Zchn"/>
-    <w:basedOn w:val="Absatz-Standardschriftart"/>
-    <w:link w:val="Sprechblasentext"/>
+  <w:style w:type="character" w:customStyle="1" w:styleId="BalloonTextChar">
+    <w:name w:val="Balloon Text Char"/>
+    <w:basedOn w:val="DefaultParagraphFont"/>
+    <w:link w:val="BalloonText"/>
     <w:uiPriority w:val="99"/>
     <w:semiHidden/>
     <w:rsid w:val="00914B84"/>
@@ -6647,10 +7333,10 @@
       <w:szCs w:val="18"/>
     </w:rPr>
   </w:style>
-  <w:style w:type="character" w:customStyle="1" w:styleId="berschrift2Zchn">
-    <w:name w:val="Überschrift 2 Zchn"/>
-    <w:basedOn w:val="Absatz-Standardschriftart"/>
-    <w:link w:val="berschrift2"/>
+  <w:style w:type="character" w:customStyle="1" w:styleId="Heading2Char">
+    <w:name w:val="Heading 2 Char"/>
+    <w:basedOn w:val="DefaultParagraphFont"/>
+    <w:link w:val="Heading2"/>
     <w:uiPriority w:val="9"/>
     <w:rsid w:val="00D26CB8"/>
     <w:rPr>
@@ -6660,10 +7346,10 @@
       <w:lang w:val="en-GB"/>
     </w:rPr>
   </w:style>
-  <w:style w:type="character" w:customStyle="1" w:styleId="berschrift1Zchn">
-    <w:name w:val="Überschrift 1 Zchn"/>
-    <w:basedOn w:val="Absatz-Standardschriftart"/>
-    <w:link w:val="berschrift1"/>
+  <w:style w:type="character" w:customStyle="1" w:styleId="Heading1Char">
+    <w:name w:val="Heading 1 Char"/>
+    <w:basedOn w:val="DefaultParagraphFont"/>
+    <w:link w:val="Heading1"/>
     <w:uiPriority w:val="9"/>
     <w:rsid w:val="00F55455"/>
     <w:rPr>
@@ -6674,10 +7360,10 @@
       <w:lang w:val="en-IE"/>
     </w:rPr>
   </w:style>
-  <w:style w:type="character" w:customStyle="1" w:styleId="berschrift3Zchn">
-    <w:name w:val="Überschrift 3 Zchn"/>
-    <w:basedOn w:val="Absatz-Standardschriftart"/>
-    <w:link w:val="berschrift3"/>
+  <w:style w:type="character" w:customStyle="1" w:styleId="Heading3Char">
+    <w:name w:val="Heading 3 Char"/>
+    <w:basedOn w:val="DefaultParagraphFont"/>
+    <w:link w:val="Heading3"/>
     <w:uiPriority w:val="9"/>
     <w:rsid w:val="00D26CB8"/>
     <w:rPr>
@@ -6685,6 +7371,17 @@
       <w:b/>
       <w:kern w:val="0"/>
     </w:rPr>
+  </w:style>
+  <w:style w:type="paragraph" w:styleId="ListParagraph">
+    <w:name w:val="List Paragraph"/>
+    <w:basedOn w:val="Normal"/>
+    <w:uiPriority w:val="34"/>
+    <w:qFormat/>
+    <w:rsid w:val="00C47062"/>
+    <w:pPr>
+      <w:ind w:left="720"/>
+      <w:contextualSpacing/>
+    </w:pPr>
   </w:style>
 </w:styles>
 </file>

</xml_diff>